<commit_message>
doc: test plan with implementation comments
</commit_message>
<xml_diff>
--- a/Docs/Test Plans/US-509051-Mostrar_ultimas_gasolineras_cargadas_en_modo_sin_conexion-TestPlan.docx
+++ b/Docs/Test Plans/US-509051-Mostrar_ultimas_gasolineras_cargadas_en_modo_sin_conexion-TestPlan.docx
@@ -176,27 +176,7 @@
           <w:kern w:val="0"/>
           <w14:ligatures w14:val="none"/>
         </w:rPr>
-        <w:t xml:space="preserve">Las pruebas de aceptación se encuentran definidas en la tarjeta de </w:t>
-      </w:r>
-      <w:proofErr w:type="spellStart"/>
-      <w:r>
-        <w:rPr>
-          <w:rFonts w:ascii="Calibri" w:eastAsia="Calibri" w:hAnsi="Calibri" w:cs="Calibri"/>
-          <w:color w:val="000000"/>
-          <w:kern w:val="0"/>
-          <w14:ligatures w14:val="none"/>
-        </w:rPr>
-        <w:t>scrumdesk</w:t>
-      </w:r>
-      <w:proofErr w:type="spellEnd"/>
-      <w:r>
-        <w:rPr>
-          <w:rFonts w:ascii="Calibri" w:eastAsia="Calibri" w:hAnsi="Calibri" w:cs="Calibri"/>
-          <w:color w:val="000000"/>
-          <w:kern w:val="0"/>
-          <w14:ligatures w14:val="none"/>
-        </w:rPr>
-        <w:t xml:space="preserve"> “</w:t>
+        <w:t>Las pruebas de aceptación se encuentran definidas en la tarjeta de scrumdesk “</w:t>
       </w:r>
       <w:r>
         <w:rPr>
@@ -388,18 +368,8 @@
           <w:kern w:val="0"/>
           <w14:ligatures w14:val="none"/>
         </w:rPr>
-        <w:t xml:space="preserve"> a través de </w:t>
-      </w:r>
-      <w:proofErr w:type="spellStart"/>
-      <w:r>
-        <w:rPr>
-          <w:rFonts w:ascii="Calibri" w:eastAsia="Calibri" w:hAnsi="Calibri" w:cs="Calibri"/>
-          <w:kern w:val="0"/>
-          <w14:ligatures w14:val="none"/>
-        </w:rPr>
-        <w:t>Espresso</w:t>
-      </w:r>
-      <w:proofErr w:type="spellEnd"/>
+        <w:t xml:space="preserve"> a través de Espresso</w:t>
+      </w:r>
       <w:r>
         <w:rPr>
           <w:rFonts w:ascii="Calibri" w:eastAsia="Calibri" w:hAnsi="Calibri" w:cs="Calibri"/>
@@ -886,19 +856,11 @@
                 <w:color w:val="000000"/>
               </w:rPr>
             </w:pPr>
-            <w:proofErr w:type="spellStart"/>
-            <w:r>
-              <w:rPr>
-                <w:color w:val="000000"/>
-              </w:rPr>
-              <w:t>Toast</w:t>
-            </w:r>
-            <w:proofErr w:type="spellEnd"/>
-            <w:r>
-              <w:rPr>
-                <w:color w:val="000000"/>
-              </w:rPr>
-              <w:t xml:space="preserve"> notificando 2 gasolineras cargadas.</w:t>
+            <w:r>
+              <w:rPr>
+                <w:color w:val="000000"/>
+              </w:rPr>
+              <w:t>Toast notificando 2 gasolineras cargadas.</w:t>
             </w:r>
           </w:p>
           <w:p>
@@ -1172,19 +1134,11 @@
                 <w:color w:val="000000"/>
               </w:rPr>
             </w:pPr>
-            <w:proofErr w:type="spellStart"/>
-            <w:r>
-              <w:rPr>
-                <w:color w:val="000000"/>
-              </w:rPr>
-              <w:t>Toast</w:t>
-            </w:r>
-            <w:proofErr w:type="spellEnd"/>
-            <w:r>
-              <w:rPr>
-                <w:color w:val="000000"/>
-              </w:rPr>
-              <w:t xml:space="preserve"> notificando </w:t>
+            <w:r>
+              <w:rPr>
+                <w:color w:val="000000"/>
+              </w:rPr>
+              <w:t xml:space="preserve">Toast notificando </w:t>
             </w:r>
             <w:r>
               <w:rPr>
@@ -1208,7 +1162,13 @@
               <w:rPr>
                 <w:color w:val="000000"/>
               </w:rPr>
-              <w:t>2024/11/17</w:t>
+              <w:t>17/11/</w:t>
+            </w:r>
+            <w:r>
+              <w:rPr>
+                <w:color w:val="000000"/>
+              </w:rPr>
+              <w:t>2024</w:t>
             </w:r>
             <w:r>
               <w:rPr>
@@ -1463,31 +1423,35 @@
                 <w:color w:val="000000"/>
               </w:rPr>
             </w:pPr>
-            <w:proofErr w:type="spellStart"/>
-            <w:r>
-              <w:rPr>
-                <w:color w:val="000000"/>
-              </w:rPr>
-              <w:t>Toast</w:t>
-            </w:r>
-            <w:proofErr w:type="spellEnd"/>
-            <w:r>
-              <w:rPr>
-                <w:color w:val="000000"/>
-              </w:rPr>
-              <w:t xml:space="preserve"> notificando 2 gasolineras cargadas y el día </w:t>
-            </w:r>
-            <w:r>
-              <w:rPr>
-                <w:color w:val="000000"/>
-              </w:rPr>
-              <w:t>2024/11/17</w:t>
-            </w:r>
-            <w:r>
-              <w:rPr>
-                <w:color w:val="000000"/>
-              </w:rPr>
-              <w:t xml:space="preserve"> siguiendo el formato indicado.</w:t>
+            <w:r>
+              <w:rPr>
+                <w:color w:val="000000"/>
+              </w:rPr>
+              <w:t xml:space="preserve">Toast notificando 2 gasolineras cargadas y el día </w:t>
+            </w:r>
+            <w:r>
+              <w:rPr>
+                <w:color w:val="000000"/>
+              </w:rPr>
+              <w:t>17/11/</w:t>
+            </w:r>
+            <w:r>
+              <w:rPr>
+                <w:color w:val="000000"/>
+              </w:rPr>
+              <w:t>2024</w:t>
+            </w:r>
+            <w:r>
+              <w:rPr>
+                <w:color w:val="000000"/>
+              </w:rPr>
+              <w:t xml:space="preserve"> </w:t>
+            </w:r>
+            <w:r>
+              <w:rPr>
+                <w:color w:val="000000"/>
+              </w:rPr>
+              <w:t>siguiendo el formato indicado.</w:t>
             </w:r>
           </w:p>
         </w:tc>
@@ -1700,20 +1664,12 @@
                 <w:color w:val="000000"/>
               </w:rPr>
             </w:pPr>
-            <w:proofErr w:type="spellStart"/>
             <w:r>
               <w:rPr>
                 <w:color w:val="000000"/>
               </w:rPr>
               <w:lastRenderedPageBreak/>
-              <w:t>Toast</w:t>
-            </w:r>
-            <w:proofErr w:type="spellEnd"/>
-            <w:r>
-              <w:rPr>
-                <w:color w:val="000000"/>
-              </w:rPr>
-              <w:t xml:space="preserve"> notificando que no existen datos guardados.</w:t>
+              <w:t>Toast notificando que no existen datos guardados.</w:t>
             </w:r>
           </w:p>
         </w:tc>
@@ -1933,19 +1889,11 @@
                 <w:color w:val="000000"/>
               </w:rPr>
             </w:pPr>
-            <w:proofErr w:type="spellStart"/>
-            <w:r>
-              <w:rPr>
-                <w:color w:val="000000"/>
-              </w:rPr>
-              <w:t>Toast</w:t>
-            </w:r>
-            <w:proofErr w:type="spellEnd"/>
-            <w:r>
-              <w:rPr>
-                <w:color w:val="000000"/>
-              </w:rPr>
-              <w:t xml:space="preserve"> notificando error al cargar los datos.</w:t>
+            <w:r>
+              <w:rPr>
+                <w:color w:val="000000"/>
+              </w:rPr>
+              <w:t>Toast notificando error al cargar los datos.</w:t>
             </w:r>
           </w:p>
         </w:tc>
@@ -2200,49 +2148,33 @@
                 <w:color w:val="000000"/>
               </w:rPr>
             </w:pPr>
-            <w:proofErr w:type="spellStart"/>
-            <w:r>
-              <w:rPr>
-                <w:color w:val="000000"/>
-              </w:rPr>
-              <w:t>Toast</w:t>
-            </w:r>
-            <w:proofErr w:type="spellEnd"/>
-            <w:r>
-              <w:rPr>
-                <w:color w:val="000000"/>
-              </w:rPr>
-              <w:t xml:space="preserve"> notificando 2 gasolineras cargadas.</w:t>
-            </w:r>
-          </w:p>
-          <w:p>
-            <w:pPr>
-              <w:jc w:val="center"/>
-              <w:rPr>
-                <w:color w:val="000000"/>
-              </w:rPr>
-            </w:pPr>
-          </w:p>
-          <w:p>
-            <w:pPr>
-              <w:jc w:val="center"/>
-              <w:rPr>
-                <w:color w:val="000000"/>
-              </w:rPr>
-            </w:pPr>
-            <w:proofErr w:type="spellStart"/>
-            <w:r>
-              <w:rPr>
-                <w:color w:val="000000"/>
-              </w:rPr>
-              <w:t>Toast</w:t>
-            </w:r>
-            <w:proofErr w:type="spellEnd"/>
-            <w:r>
-              <w:rPr>
-                <w:color w:val="000000"/>
-              </w:rPr>
-              <w:t xml:space="preserve"> notificando error al registrar las nuevas gasolineras cargadas.</w:t>
+            <w:r>
+              <w:rPr>
+                <w:color w:val="000000"/>
+              </w:rPr>
+              <w:t>Toast notificando 2 gasolineras cargadas.</w:t>
+            </w:r>
+          </w:p>
+          <w:p>
+            <w:pPr>
+              <w:jc w:val="center"/>
+              <w:rPr>
+                <w:color w:val="000000"/>
+              </w:rPr>
+            </w:pPr>
+          </w:p>
+          <w:p>
+            <w:pPr>
+              <w:jc w:val="center"/>
+              <w:rPr>
+                <w:color w:val="000000"/>
+              </w:rPr>
+            </w:pPr>
+            <w:r>
+              <w:rPr>
+                <w:color w:val="000000"/>
+              </w:rPr>
+              <w:t>Toast notificando error al registrar las nuevas gasolineras cargadas.</w:t>
             </w:r>
           </w:p>
         </w:tc>
@@ -2490,13 +2422,8 @@
             <w:pPr>
               <w:jc w:val="center"/>
             </w:pPr>
-            <w:proofErr w:type="spellStart"/>
-            <w:r>
-              <w:t>void</w:t>
-            </w:r>
-            <w:proofErr w:type="spellEnd"/>
-            <w:r>
-              <w:t xml:space="preserve"> load().</w:t>
+            <w:r>
+              <w:t>void load().</w:t>
             </w:r>
           </w:p>
         </w:tc>
@@ -2668,7 +2595,6 @@
         </w:rPr>
         <w:t xml:space="preserve">Tabla 2: Documentación para los métodos de </w:t>
       </w:r>
-      <w:proofErr w:type="spellStart"/>
       <w:r>
         <w:rPr>
           <w:i/>
@@ -2676,7 +2602,6 @@
         </w:rPr>
         <w:t>ICallBack</w:t>
       </w:r>
-      <w:proofErr w:type="spellEnd"/>
       <w:r>
         <w:rPr>
           <w:rFonts w:ascii="Calibri" w:eastAsia="Calibri" w:hAnsi="Calibri" w:cs="Calibri"/>
@@ -2781,22 +2706,9 @@
             <w:pPr>
               <w:jc w:val="center"/>
             </w:pPr>
-            <w:proofErr w:type="spellStart"/>
             <w:r>
               <w:lastRenderedPageBreak/>
-              <w:t>List</w:t>
-            </w:r>
-            <w:proofErr w:type="spellEnd"/>
-            <w:r>
-              <w:t xml:space="preserve">&lt;Gasolinera&gt; </w:t>
-            </w:r>
-            <w:proofErr w:type="spellStart"/>
-            <w:r>
-              <w:t>getAll</w:t>
-            </w:r>
-            <w:proofErr w:type="spellEnd"/>
-            <w:r>
-              <w:t>()</w:t>
+              <w:t>List&lt;Gasolinera&gt; getAll()</w:t>
             </w:r>
             <w:r>
               <w:t>.</w:t>
@@ -2824,23 +2736,7 @@
               <w:jc w:val="center"/>
             </w:pPr>
             <w:r>
-              <w:t xml:space="preserve">Gasolinera </w:t>
-            </w:r>
-            <w:proofErr w:type="spellStart"/>
-            <w:r>
-              <w:t>getGasStationById</w:t>
-            </w:r>
-            <w:proofErr w:type="spellEnd"/>
-            <w:r>
-              <w:t>(</w:t>
-            </w:r>
-            <w:proofErr w:type="spellStart"/>
-            <w:r>
-              <w:t>int</w:t>
-            </w:r>
-            <w:proofErr w:type="spellEnd"/>
-            <w:r>
-              <w:t xml:space="preserve"> id)</w:t>
+              <w:t>Gasolinera getGasStationById(int id)</w:t>
             </w:r>
             <w:r>
               <w:t>.</w:t>
@@ -2867,21 +2763,8 @@
             <w:pPr>
               <w:jc w:val="center"/>
             </w:pPr>
-            <w:proofErr w:type="spellStart"/>
-            <w:r>
-              <w:t>void</w:t>
-            </w:r>
-            <w:proofErr w:type="spellEnd"/>
-            <w:r>
-              <w:t xml:space="preserve"> </w:t>
-            </w:r>
-            <w:proofErr w:type="spellStart"/>
-            <w:r>
-              <w:t>addGasStation</w:t>
-            </w:r>
-            <w:proofErr w:type="spellEnd"/>
-            <w:r>
-              <w:t>(Gasolinera gasolinera)</w:t>
+            <w:r>
+              <w:t>void addGasStation(Gasolinera gasolinera)</w:t>
             </w:r>
             <w:r>
               <w:t>.</w:t>
@@ -2908,21 +2791,8 @@
             <w:pPr>
               <w:jc w:val="center"/>
             </w:pPr>
-            <w:proofErr w:type="spellStart"/>
-            <w:r>
-              <w:t>void</w:t>
-            </w:r>
-            <w:proofErr w:type="spellEnd"/>
-            <w:r>
-              <w:t xml:space="preserve"> </w:t>
-            </w:r>
-            <w:proofErr w:type="spellStart"/>
-            <w:r>
-              <w:t>deleteAll</w:t>
-            </w:r>
-            <w:proofErr w:type="spellEnd"/>
-            <w:r>
-              <w:t>()</w:t>
+            <w:r>
+              <w:t>void deleteAll()</w:t>
             </w:r>
             <w:r>
               <w:t>.</w:t>
@@ -2962,7 +2832,6 @@
         </w:rPr>
         <w:t xml:space="preserve">Tabla 3: Documentación para los métodos de </w:t>
       </w:r>
-      <w:proofErr w:type="spellStart"/>
       <w:r>
         <w:rPr>
           <w:i/>
@@ -2970,7 +2839,6 @@
         </w:rPr>
         <w:t>IGasStationsDAO</w:t>
       </w:r>
-      <w:proofErr w:type="spellEnd"/>
       <w:r>
         <w:rPr>
           <w:rFonts w:ascii="Calibri" w:eastAsia="Calibri" w:hAnsi="Calibri" w:cs="Calibri"/>
@@ -3074,13 +2942,8 @@
           </w:tcPr>
           <w:p>
             <w:r>
-              <w:t xml:space="preserve">Crea la gasolinera con un id “” en vez de </w:t>
-            </w:r>
-            <w:proofErr w:type="spellStart"/>
-            <w:r>
-              <w:t>null</w:t>
-            </w:r>
-            <w:proofErr w:type="spellEnd"/>
+              <w:t>Crea la gasolinera con un id “” en vez de null</w:t>
+            </w:r>
             <w:r>
               <w:t>.</w:t>
             </w:r>
@@ -3096,21 +2959,8 @@
             <w:pPr>
               <w:jc w:val="center"/>
             </w:pPr>
-            <w:proofErr w:type="spellStart"/>
-            <w:r>
-              <w:t>Getters</w:t>
-            </w:r>
-            <w:proofErr w:type="spellEnd"/>
-            <w:r>
-              <w:t xml:space="preserve"> y </w:t>
-            </w:r>
-            <w:proofErr w:type="spellStart"/>
-            <w:r>
-              <w:t>Setters</w:t>
-            </w:r>
-            <w:proofErr w:type="spellEnd"/>
-            <w:r>
-              <w:t xml:space="preserve"> de los parámetros</w:t>
+            <w:r>
+              <w:t>Getters y Setters de los parámetros</w:t>
             </w:r>
             <w:r>
               <w:t>.</w:t>
@@ -3123,15 +2973,7 @@
           </w:tcPr>
           <w:p>
             <w:r>
-              <w:t xml:space="preserve">Implementación típica, excepto en el caso del Setter del id que no permite </w:t>
-            </w:r>
-            <w:proofErr w:type="spellStart"/>
-            <w:r>
-              <w:t>null</w:t>
-            </w:r>
-            <w:proofErr w:type="spellEnd"/>
-            <w:r>
-              <w:t>.</w:t>
+              <w:t>Implementación típica, excepto en el caso del Setter del id que no permite null.</w:t>
             </w:r>
           </w:p>
         </w:tc>
@@ -3290,37 +3132,8 @@
             <w:pPr>
               <w:jc w:val="center"/>
             </w:pPr>
-            <w:proofErr w:type="spellStart"/>
-            <w:r>
-              <w:t>void</w:t>
-            </w:r>
-            <w:proofErr w:type="spellEnd"/>
-            <w:r>
-              <w:t xml:space="preserve"> </w:t>
-            </w:r>
-            <w:proofErr w:type="spellStart"/>
-            <w:r>
-              <w:t>showLoadCorrectFromLocalDB</w:t>
-            </w:r>
-            <w:proofErr w:type="spellEnd"/>
-            <w:r>
-              <w:t>(</w:t>
-            </w:r>
-            <w:proofErr w:type="spellStart"/>
-            <w:r>
-              <w:t>int</w:t>
-            </w:r>
-            <w:proofErr w:type="spellEnd"/>
-            <w:r>
-              <w:t xml:space="preserve"> </w:t>
-            </w:r>
-            <w:proofErr w:type="spellStart"/>
-            <w:r>
-              <w:t>stations</w:t>
-            </w:r>
-            <w:proofErr w:type="spellEnd"/>
-            <w:r>
-              <w:t>)</w:t>
+            <w:r>
+              <w:t>void showLoadCorrectFromLocalDB(int stations)</w:t>
             </w:r>
             <w:r>
               <w:t>.</w:t>
@@ -3383,21 +3196,8 @@
             <w:pPr>
               <w:jc w:val="center"/>
             </w:pPr>
-            <w:proofErr w:type="spellStart"/>
-            <w:r>
-              <w:t>IGasStationsDAO</w:t>
-            </w:r>
-            <w:proofErr w:type="spellEnd"/>
-            <w:r>
-              <w:t xml:space="preserve"> </w:t>
-            </w:r>
-            <w:proofErr w:type="spellStart"/>
-            <w:r>
-              <w:t>getGasolinerasDAO</w:t>
-            </w:r>
-            <w:proofErr w:type="spellEnd"/>
-            <w:r>
-              <w:t>()</w:t>
+            <w:r>
+              <w:t>IGasStationsDAO getGasolinerasDAO()</w:t>
             </w:r>
             <w:r>
               <w:t>.</w:t>
@@ -3413,15 +3213,7 @@
               <w:t>Obtiene</w:t>
             </w:r>
             <w:r>
-              <w:t xml:space="preserve"> la instancia de </w:t>
-            </w:r>
-            <w:proofErr w:type="spellStart"/>
-            <w:r>
-              <w:t>gasolinerasDAO</w:t>
-            </w:r>
-            <w:proofErr w:type="spellEnd"/>
-            <w:r>
-              <w:t xml:space="preserve"> para extracción de datos.</w:t>
+              <w:t xml:space="preserve"> la instancia de gasolinerasDAO para extracción de datos.</w:t>
             </w:r>
           </w:p>
         </w:tc>
@@ -3435,21 +3227,8 @@
             <w:pPr>
               <w:jc w:val="center"/>
             </w:pPr>
-            <w:proofErr w:type="spellStart"/>
-            <w:r>
-              <w:t>void</w:t>
-            </w:r>
-            <w:proofErr w:type="spellEnd"/>
-            <w:r>
-              <w:t xml:space="preserve"> </w:t>
-            </w:r>
-            <w:proofErr w:type="spellStart"/>
-            <w:r>
-              <w:t>updateLocalDBDateRegister</w:t>
-            </w:r>
-            <w:proofErr w:type="spellEnd"/>
-            <w:r>
-              <w:t>()</w:t>
+            <w:r>
+              <w:t>void updateLocalDBDateRegister()</w:t>
             </w:r>
           </w:p>
         </w:tc>
@@ -3491,21 +3270,8 @@
             <w:pPr>
               <w:jc w:val="center"/>
             </w:pPr>
-            <w:proofErr w:type="spellStart"/>
-            <w:r>
-              <w:t>String</w:t>
-            </w:r>
-            <w:proofErr w:type="spellEnd"/>
-            <w:r>
-              <w:t xml:space="preserve"> </w:t>
-            </w:r>
-            <w:proofErr w:type="spellStart"/>
-            <w:r>
-              <w:t>getLocalDBDateRegister</w:t>
-            </w:r>
-            <w:proofErr w:type="spellEnd"/>
-            <w:r>
-              <w:t>()</w:t>
+            <w:r>
+              <w:t>String getLocalDBDateRegister()</w:t>
             </w:r>
             <w:r>
               <w:t>.</w:t>
@@ -3545,7 +3311,6 @@
         </w:rPr>
         <w:t xml:space="preserve">Tabla 5: Documentación para los métodos de </w:t>
       </w:r>
-      <w:proofErr w:type="spellStart"/>
       <w:r>
         <w:rPr>
           <w:i/>
@@ -3553,7 +3318,6 @@
         </w:rPr>
         <w:t>IMainContract</w:t>
       </w:r>
-      <w:proofErr w:type="spellEnd"/>
       <w:r>
         <w:rPr>
           <w:rFonts w:ascii="Calibri" w:eastAsia="Calibri" w:hAnsi="Calibri" w:cs="Calibri"/>
@@ -3760,13 +3524,8 @@
           <w14:ligatures w14:val="none"/>
         </w:rPr>
       </w:pPr>
-      <w:proofErr w:type="spellStart"/>
-      <w:r>
-        <w:t>void</w:t>
-      </w:r>
-      <w:proofErr w:type="spellEnd"/>
-      <w:r>
-        <w:t xml:space="preserve"> </w:t>
+      <w:r>
+        <w:t xml:space="preserve">void </w:t>
       </w:r>
       <w:r>
         <w:t>load()</w:t>
@@ -3786,25 +3545,7 @@
           <w:kern w:val="0"/>
           <w14:ligatures w14:val="none"/>
         </w:rPr>
-        <w:t xml:space="preserve">Para ello, será necesario emplear el uso de objetos </w:t>
-      </w:r>
-      <w:proofErr w:type="spellStart"/>
-      <w:r>
-        <w:rPr>
-          <w:rFonts w:ascii="Calibri" w:eastAsia="Calibri" w:hAnsi="Calibri" w:cs="Times New Roman"/>
-          <w:kern w:val="0"/>
-          <w14:ligatures w14:val="none"/>
-        </w:rPr>
-        <w:t>Mock</w:t>
-      </w:r>
-      <w:proofErr w:type="spellEnd"/>
-      <w:r>
-        <w:rPr>
-          <w:rFonts w:ascii="Calibri" w:eastAsia="Calibri" w:hAnsi="Calibri" w:cs="Times New Roman"/>
-          <w:kern w:val="0"/>
-          <w14:ligatures w14:val="none"/>
-        </w:rPr>
-        <w:t xml:space="preserve"> para</w:t>
+        <w:t>Para ello, será necesario emplear el uso de objetos Mock para</w:t>
       </w:r>
       <w:r>
         <w:rPr>
@@ -3822,7 +3563,6 @@
         </w:rPr>
         <w:t xml:space="preserve">la interfaz </w:t>
       </w:r>
-      <w:proofErr w:type="spellStart"/>
       <w:r>
         <w:rPr>
           <w:rFonts w:ascii="Calibri" w:eastAsia="Calibri" w:hAnsi="Calibri" w:cs="Calibri"/>
@@ -3831,34 +3571,14 @@
         </w:rPr>
         <w:t>IMainContract#View</w:t>
       </w:r>
-      <w:proofErr w:type="spellEnd"/>
-      <w:r>
-        <w:rPr>
-          <w:rFonts w:ascii="Calibri" w:eastAsia="Calibri" w:hAnsi="Calibri" w:cs="Calibri"/>
-          <w:kern w:val="0"/>
-          <w14:ligatures w14:val="none"/>
-        </w:rPr>
-        <w:t xml:space="preserve">, además de objetos </w:t>
-      </w:r>
-      <w:proofErr w:type="spellStart"/>
-      <w:r>
-        <w:rPr>
-          <w:rFonts w:ascii="Calibri" w:eastAsia="Calibri" w:hAnsi="Calibri" w:cs="Calibri"/>
-          <w:kern w:val="0"/>
-          <w14:ligatures w14:val="none"/>
-        </w:rPr>
-        <w:t>Mock</w:t>
-      </w:r>
-      <w:proofErr w:type="spellEnd"/>
-      <w:r>
-        <w:rPr>
-          <w:rFonts w:ascii="Calibri" w:eastAsia="Calibri" w:hAnsi="Calibri" w:cs="Calibri"/>
-          <w:kern w:val="0"/>
-          <w14:ligatures w14:val="none"/>
-        </w:rPr>
-        <w:t xml:space="preserve"> para la interfaz de la DAO </w:t>
-      </w:r>
-      <w:proofErr w:type="spellStart"/>
+      <w:r>
+        <w:rPr>
+          <w:rFonts w:ascii="Calibri" w:eastAsia="Calibri" w:hAnsi="Calibri" w:cs="Calibri"/>
+          <w:kern w:val="0"/>
+          <w14:ligatures w14:val="none"/>
+        </w:rPr>
+        <w:t xml:space="preserve">, además de objetos Mock para la interfaz de la DAO </w:t>
+      </w:r>
       <w:r>
         <w:rPr>
           <w:rFonts w:ascii="Calibri" w:eastAsia="Calibri" w:hAnsi="Calibri" w:cs="Calibri"/>
@@ -3875,7 +3595,6 @@
         </w:rPr>
         <w:t>.</w:t>
       </w:r>
-      <w:proofErr w:type="spellEnd"/>
     </w:p>
     <w:p>
       <w:pPr>
@@ -4020,10 +3739,7 @@
             </w:pPr>
             <w:r>
               <w:lastRenderedPageBreak/>
-              <w:t>UP1.</w:t>
-            </w:r>
-            <w:r>
-              <w:t>a</w:t>
+              <w:t>UP1.a</w:t>
             </w:r>
           </w:p>
         </w:tc>
@@ -4143,21 +3859,7 @@
               <w:rPr>
                 <w:color w:val="000000"/>
               </w:rPr>
-              <w:t xml:space="preserve">Se comprueba que </w:t>
-            </w:r>
-            <w:proofErr w:type="spellStart"/>
-            <w:r>
-              <w:rPr>
-                <w:color w:val="000000"/>
-              </w:rPr>
-              <w:t>IGasStationsDAO</w:t>
-            </w:r>
-            <w:proofErr w:type="spellEnd"/>
-            <w:r>
-              <w:rPr>
-                <w:color w:val="000000"/>
-              </w:rPr>
-              <w:t xml:space="preserve"> tiene </w:t>
+              <w:t xml:space="preserve">Se comprueba que IGasStationsDAO tiene </w:t>
             </w:r>
             <w:r>
               <w:t>{</w:t>
@@ -4197,105 +3899,29 @@
               <w:rPr>
                 <w:color w:val="000000"/>
               </w:rPr>
-              <w:t xml:space="preserve">Se comprueba que se llama a </w:t>
-            </w:r>
-            <w:proofErr w:type="spellStart"/>
-            <w:r>
-              <w:rPr>
-                <w:color w:val="000000"/>
-              </w:rPr>
-              <w:t>view.</w:t>
-            </w:r>
-            <w:r>
-              <w:rPr>
-                <w:color w:val="000000"/>
-              </w:rPr>
-              <w:t>updateLocalDBDateRegister</w:t>
-            </w:r>
-            <w:proofErr w:type="spellEnd"/>
-            <w:r>
-              <w:rPr>
-                <w:color w:val="000000"/>
-              </w:rPr>
-              <w:t>() para actualizar la fecha de actualización.</w:t>
-            </w:r>
-          </w:p>
-          <w:p>
-            <w:pPr>
-              <w:jc w:val="center"/>
-              <w:rPr>
-                <w:color w:val="000000"/>
-              </w:rPr>
-            </w:pPr>
-          </w:p>
-          <w:p>
-            <w:pPr>
-              <w:jc w:val="center"/>
-              <w:rPr>
-                <w:color w:val="000000"/>
-              </w:rPr>
-            </w:pPr>
-            <w:r>
-              <w:rPr>
-                <w:color w:val="000000"/>
-              </w:rPr>
-              <w:t>Se comprueba que</w:t>
-            </w:r>
-            <w:r>
-              <w:rPr>
-                <w:color w:val="000000"/>
-              </w:rPr>
-              <w:t xml:space="preserve"> se llama a </w:t>
-            </w:r>
-            <w:proofErr w:type="spellStart"/>
-            <w:r>
-              <w:rPr>
-                <w:color w:val="000000"/>
-              </w:rPr>
-              <w:t>view</w:t>
-            </w:r>
-            <w:r>
-              <w:rPr>
-                <w:color w:val="000000"/>
-              </w:rPr>
-              <w:t>.</w:t>
-            </w:r>
-            <w:r>
-              <w:rPr>
-                <w:i/>
-                <w:iCs/>
-                <w:color w:val="000000"/>
-              </w:rPr>
-              <w:t>showStations</w:t>
-            </w:r>
-            <w:proofErr w:type="spellEnd"/>
-            <w:r>
-              <w:rPr>
-                <w:i/>
-                <w:iCs/>
-                <w:color w:val="000000"/>
-              </w:rPr>
-              <w:t>()</w:t>
-            </w:r>
-            <w:r>
-              <w:rPr>
-                <w:i/>
-                <w:iCs/>
-                <w:color w:val="000000"/>
-              </w:rPr>
-              <w:t xml:space="preserve"> </w:t>
-            </w:r>
-            <w:r>
-              <w:rPr>
-                <w:color w:val="000000"/>
-              </w:rPr>
-              <w:t>con</w:t>
-            </w:r>
-            <w:r>
-              <w:rPr>
-                <w:color w:val="000000"/>
-              </w:rPr>
-              <w:t xml:space="preserve"> </w:t>
+              <w:t>Se comprueba que se llama a view.updateLocalDBDateRegister() para actualizar la fecha de actualización.</w:t>
+            </w:r>
+          </w:p>
+          <w:p>
+            <w:pPr>
+              <w:jc w:val="center"/>
+              <w:rPr>
+                <w:color w:val="000000"/>
+              </w:rPr>
+            </w:pPr>
+          </w:p>
+          <w:p>
+            <w:pPr>
+              <w:jc w:val="center"/>
+              <w:rPr>
+                <w:color w:val="000000"/>
+              </w:rPr>
+            </w:pPr>
+            <w:r>
+              <w:rPr>
+                <w:color w:val="000000"/>
+              </w:rPr>
+              <w:t xml:space="preserve">Se comprueba que se llama a view.showStations() con </w:t>
             </w:r>
             <w:r>
               <w:t>{</w:t>
@@ -4337,33 +3963,7 @@
               <w:rPr>
                 <w:color w:val="000000"/>
               </w:rPr>
-              <w:t xml:space="preserve">Se comprueba que se llama a </w:t>
-            </w:r>
-            <w:proofErr w:type="spellStart"/>
-            <w:r>
-              <w:rPr>
-                <w:color w:val="000000"/>
-              </w:rPr>
-              <w:t>view.</w:t>
-            </w:r>
-            <w:r>
-              <w:rPr>
-                <w:color w:val="000000"/>
-              </w:rPr>
-              <w:t>showInfoMessage</w:t>
-            </w:r>
-            <w:proofErr w:type="spellEnd"/>
-            <w:r>
-              <w:rPr>
-                <w:color w:val="000000"/>
-              </w:rPr>
-              <w:t>() con un mensaje notificando el número de gasolineras cargadas</w:t>
-            </w:r>
-            <w:r>
-              <w:rPr>
-                <w:color w:val="000000"/>
-              </w:rPr>
-              <w:t>.</w:t>
+              <w:t>Se comprueba que se llama a view.showInfoMessage() con un mensaje notificando el número de gasolineras cargadas.</w:t>
             </w:r>
           </w:p>
         </w:tc>
@@ -4388,10 +3988,7 @@
               <w:jc w:val="center"/>
             </w:pPr>
             <w:r>
-              <w:t>UP1.</w:t>
-            </w:r>
-            <w:r>
-              <w:t>b</w:t>
+              <w:t>UP1.b</w:t>
             </w:r>
           </w:p>
         </w:tc>
@@ -4523,21 +4120,7 @@
               <w:rPr>
                 <w:color w:val="000000"/>
               </w:rPr>
-              <w:t xml:space="preserve">Se comprueba que </w:t>
-            </w:r>
-            <w:proofErr w:type="spellStart"/>
-            <w:r>
-              <w:rPr>
-                <w:color w:val="000000"/>
-              </w:rPr>
-              <w:t>IGasStationsDAO</w:t>
-            </w:r>
-            <w:proofErr w:type="spellEnd"/>
-            <w:r>
-              <w:rPr>
-                <w:color w:val="000000"/>
-              </w:rPr>
-              <w:t xml:space="preserve"> tiene </w:t>
+              <w:t xml:space="preserve">Se comprueba que IGasStationsDAO tiene </w:t>
             </w:r>
             <w:r>
               <w:t>{</w:t>
@@ -4577,105 +4160,29 @@
               <w:rPr>
                 <w:color w:val="000000"/>
               </w:rPr>
-              <w:t xml:space="preserve">Se comprueba que se llama a </w:t>
-            </w:r>
-            <w:proofErr w:type="spellStart"/>
-            <w:r>
-              <w:rPr>
-                <w:color w:val="000000"/>
-              </w:rPr>
-              <w:t>view.</w:t>
-            </w:r>
-            <w:r>
-              <w:rPr>
-                <w:color w:val="000000"/>
-              </w:rPr>
-              <w:t>updateLocalDBDateRegister</w:t>
-            </w:r>
-            <w:proofErr w:type="spellEnd"/>
-            <w:r>
-              <w:rPr>
-                <w:color w:val="000000"/>
-              </w:rPr>
-              <w:t>() para actualizar la fecha de actualización.</w:t>
-            </w:r>
-          </w:p>
-          <w:p>
-            <w:pPr>
-              <w:jc w:val="center"/>
-              <w:rPr>
-                <w:color w:val="000000"/>
-              </w:rPr>
-            </w:pPr>
-          </w:p>
-          <w:p>
-            <w:pPr>
-              <w:jc w:val="center"/>
-              <w:rPr>
-                <w:color w:val="000000"/>
-              </w:rPr>
-            </w:pPr>
-            <w:r>
-              <w:rPr>
-                <w:color w:val="000000"/>
-              </w:rPr>
-              <w:t>Se comprueba que</w:t>
-            </w:r>
-            <w:r>
-              <w:rPr>
-                <w:color w:val="000000"/>
-              </w:rPr>
-              <w:t xml:space="preserve"> se llama a </w:t>
-            </w:r>
-            <w:proofErr w:type="spellStart"/>
-            <w:r>
-              <w:rPr>
-                <w:color w:val="000000"/>
-              </w:rPr>
-              <w:t>view</w:t>
-            </w:r>
-            <w:r>
-              <w:rPr>
-                <w:color w:val="000000"/>
-              </w:rPr>
-              <w:t>.</w:t>
-            </w:r>
-            <w:r>
-              <w:rPr>
-                <w:i/>
-                <w:iCs/>
-                <w:color w:val="000000"/>
-              </w:rPr>
-              <w:t>showStations</w:t>
-            </w:r>
-            <w:proofErr w:type="spellEnd"/>
-            <w:r>
-              <w:rPr>
-                <w:i/>
-                <w:iCs/>
-                <w:color w:val="000000"/>
-              </w:rPr>
-              <w:t>()</w:t>
-            </w:r>
-            <w:r>
-              <w:rPr>
-                <w:i/>
-                <w:iCs/>
-                <w:color w:val="000000"/>
-              </w:rPr>
-              <w:t xml:space="preserve"> </w:t>
-            </w:r>
-            <w:r>
-              <w:rPr>
-                <w:color w:val="000000"/>
-              </w:rPr>
-              <w:t>con</w:t>
-            </w:r>
-            <w:r>
-              <w:rPr>
-                <w:color w:val="000000"/>
-              </w:rPr>
-              <w:t xml:space="preserve"> </w:t>
+              <w:t>Se comprueba que se llama a view.updateLocalDBDateRegister() para actualizar la fecha de actualización.</w:t>
+            </w:r>
+          </w:p>
+          <w:p>
+            <w:pPr>
+              <w:jc w:val="center"/>
+              <w:rPr>
+                <w:color w:val="000000"/>
+              </w:rPr>
+            </w:pPr>
+          </w:p>
+          <w:p>
+            <w:pPr>
+              <w:jc w:val="center"/>
+              <w:rPr>
+                <w:color w:val="000000"/>
+              </w:rPr>
+            </w:pPr>
+            <w:r>
+              <w:rPr>
+                <w:color w:val="000000"/>
+              </w:rPr>
+              <w:t xml:space="preserve">Se comprueba que se llama a view.showStations() con </w:t>
             </w:r>
             <w:r>
               <w:t>{</w:t>
@@ -4717,33 +4224,7 @@
               <w:rPr>
                 <w:color w:val="000000"/>
               </w:rPr>
-              <w:t xml:space="preserve">Se comprueba que se llama a </w:t>
-            </w:r>
-            <w:proofErr w:type="spellStart"/>
-            <w:r>
-              <w:rPr>
-                <w:color w:val="000000"/>
-              </w:rPr>
-              <w:t>view.</w:t>
-            </w:r>
-            <w:r>
-              <w:rPr>
-                <w:color w:val="000000"/>
-              </w:rPr>
-              <w:t>showInfoMessage</w:t>
-            </w:r>
-            <w:proofErr w:type="spellEnd"/>
-            <w:r>
-              <w:rPr>
-                <w:color w:val="000000"/>
-              </w:rPr>
-              <w:t>() con un mensaje notificando el número de gasolineras cargadas</w:t>
-            </w:r>
-            <w:r>
-              <w:rPr>
-                <w:color w:val="000000"/>
-              </w:rPr>
-              <w:t>.</w:t>
+              <w:t>Se comprueba que se llama a view.showInfoMessage() con un mensaje notificando el número de gasolineras cargadas.</w:t>
             </w:r>
           </w:p>
         </w:tc>
@@ -4768,10 +4249,7 @@
               <w:jc w:val="center"/>
             </w:pPr>
             <w:r>
-              <w:t>UP1.</w:t>
-            </w:r>
-            <w:r>
-              <w:t>c</w:t>
+              <w:t>UP1.c</w:t>
             </w:r>
           </w:p>
         </w:tc>
@@ -4853,11 +4331,9 @@
             <w:r>
               <w:t xml:space="preserve">Se lanza </w:t>
             </w:r>
-            <w:proofErr w:type="spellStart"/>
             <w:r>
               <w:t>onFailure</w:t>
             </w:r>
-            <w:proofErr w:type="spellEnd"/>
             <w:r>
               <w:t>()</w:t>
             </w:r>
@@ -4894,45 +4370,7 @@
               <w:rPr>
                 <w:color w:val="000000"/>
               </w:rPr>
-              <w:t xml:space="preserve">Se comprueba que </w:t>
-            </w:r>
-            <w:proofErr w:type="spellStart"/>
-            <w:r>
-              <w:rPr>
-                <w:color w:val="000000"/>
-              </w:rPr>
-              <w:t>IGasStationsDAO</w:t>
-            </w:r>
-            <w:proofErr w:type="spellEnd"/>
-            <w:r>
-              <w:rPr>
-                <w:color w:val="000000"/>
-              </w:rPr>
-              <w:t xml:space="preserve"> tiene {</w:t>
-            </w:r>
-            <w:r>
-              <w:rPr>
-                <w:color w:val="000000"/>
-              </w:rPr>
-              <w:t>PETROPRIX</w:t>
-            </w:r>
-            <w:r>
-              <w:rPr>
-                <w:color w:val="000000"/>
-              </w:rPr>
-              <w:t xml:space="preserve">, </w:t>
-            </w:r>
-            <w:r>
-              <w:rPr>
-                <w:color w:val="000000"/>
-              </w:rPr>
-              <w:t>BALLENOIL</w:t>
-            </w:r>
-            <w:r>
-              <w:rPr>
-                <w:color w:val="000000"/>
-              </w:rPr>
-              <w:t>} gasolineras.</w:t>
+              <w:t>Se comprueba que IGasStationsDAO tiene {PETROPRIX, BALLENOIL} gasolineras.</w:t>
             </w:r>
           </w:p>
           <w:p>
@@ -4968,177 +4406,51 @@
               <w:rPr>
                 <w:color w:val="000000"/>
               </w:rPr>
-              <w:t xml:space="preserve"> se llama a </w:t>
-            </w:r>
-            <w:proofErr w:type="spellStart"/>
-            <w:r>
-              <w:rPr>
-                <w:color w:val="000000"/>
-              </w:rPr>
-              <w:t>view.</w:t>
-            </w:r>
-            <w:r>
-              <w:rPr>
-                <w:color w:val="000000"/>
-              </w:rPr>
-              <w:t>updateLocalDBDateRegister</w:t>
-            </w:r>
-            <w:proofErr w:type="spellEnd"/>
-            <w:r>
-              <w:rPr>
-                <w:color w:val="000000"/>
-              </w:rPr>
-              <w:t>() para actualizar la fecha de actualización.</w:t>
-            </w:r>
-          </w:p>
-          <w:p>
-            <w:pPr>
-              <w:jc w:val="center"/>
-              <w:rPr>
-                <w:color w:val="000000"/>
-              </w:rPr>
-            </w:pPr>
-          </w:p>
-          <w:p>
-            <w:pPr>
-              <w:jc w:val="center"/>
-              <w:rPr>
-                <w:color w:val="000000"/>
-              </w:rPr>
-            </w:pPr>
-            <w:r>
-              <w:rPr>
-                <w:color w:val="000000"/>
-              </w:rPr>
-              <w:t>Se comprueba que</w:t>
-            </w:r>
-            <w:r>
-              <w:rPr>
-                <w:color w:val="000000"/>
-              </w:rPr>
-              <w:t xml:space="preserve"> se llama a </w:t>
-            </w:r>
-            <w:proofErr w:type="spellStart"/>
-            <w:r>
-              <w:rPr>
-                <w:color w:val="000000"/>
-              </w:rPr>
-              <w:t>view</w:t>
-            </w:r>
-            <w:r>
-              <w:rPr>
-                <w:color w:val="000000"/>
-              </w:rPr>
-              <w:t>.</w:t>
-            </w:r>
-            <w:r>
-              <w:rPr>
-                <w:i/>
-                <w:iCs/>
-                <w:color w:val="000000"/>
-              </w:rPr>
-              <w:t>showStations</w:t>
-            </w:r>
-            <w:proofErr w:type="spellEnd"/>
-            <w:r>
-              <w:rPr>
-                <w:i/>
-                <w:iCs/>
-                <w:color w:val="000000"/>
-              </w:rPr>
-              <w:t>()</w:t>
-            </w:r>
-            <w:r>
-              <w:rPr>
-                <w:i/>
-                <w:iCs/>
-                <w:color w:val="000000"/>
-              </w:rPr>
-              <w:t xml:space="preserve"> </w:t>
-            </w:r>
-            <w:r>
-              <w:rPr>
-                <w:color w:val="000000"/>
-              </w:rPr>
-              <w:t>con</w:t>
-            </w:r>
-            <w:r>
-              <w:rPr>
-                <w:color w:val="000000"/>
-              </w:rPr>
-              <w:t xml:space="preserve"> {</w:t>
-            </w:r>
-            <w:r>
-              <w:rPr>
-                <w:color w:val="000000"/>
-              </w:rPr>
-              <w:t>PETROPRIX</w:t>
-            </w:r>
-            <w:r>
-              <w:rPr>
-                <w:color w:val="000000"/>
-              </w:rPr>
-              <w:t xml:space="preserve">, </w:t>
-            </w:r>
-            <w:r>
-              <w:rPr>
-                <w:color w:val="000000"/>
-              </w:rPr>
-              <w:t>BALLENOIL</w:t>
-            </w:r>
-            <w:r>
-              <w:rPr>
-                <w:color w:val="000000"/>
-              </w:rPr>
-              <w:t>}</w:t>
-            </w:r>
-            <w:r>
-              <w:rPr>
-                <w:color w:val="000000"/>
-              </w:rPr>
-              <w:t>.</w:t>
-            </w:r>
-          </w:p>
-          <w:p>
-            <w:pPr>
-              <w:jc w:val="center"/>
-              <w:rPr>
-                <w:color w:val="000000"/>
-              </w:rPr>
-            </w:pPr>
-          </w:p>
-          <w:p>
-            <w:pPr>
-              <w:jc w:val="center"/>
-              <w:rPr>
-                <w:color w:val="000000"/>
-              </w:rPr>
-            </w:pPr>
-            <w:r>
-              <w:rPr>
-                <w:color w:val="000000"/>
-              </w:rPr>
-              <w:t xml:space="preserve">Se comprueba que se llama a </w:t>
-            </w:r>
-            <w:proofErr w:type="spellStart"/>
-            <w:r>
-              <w:rPr>
-                <w:color w:val="000000"/>
-              </w:rPr>
-              <w:t>view.</w:t>
-            </w:r>
-            <w:r>
-              <w:rPr>
-                <w:color w:val="000000"/>
-              </w:rPr>
-              <w:t>showInfoMessage</w:t>
-            </w:r>
-            <w:proofErr w:type="spellEnd"/>
-            <w:r>
-              <w:rPr>
-                <w:color w:val="000000"/>
-              </w:rPr>
-              <w:t xml:space="preserve">() con un mensaje notificando el número de </w:t>
+              <w:t xml:space="preserve"> se llama a view.updateLocalDBDateRegister() para actualizar la fecha de actualización.</w:t>
+            </w:r>
+          </w:p>
+          <w:p>
+            <w:pPr>
+              <w:jc w:val="center"/>
+              <w:rPr>
+                <w:color w:val="000000"/>
+              </w:rPr>
+            </w:pPr>
+          </w:p>
+          <w:p>
+            <w:pPr>
+              <w:jc w:val="center"/>
+              <w:rPr>
+                <w:color w:val="000000"/>
+              </w:rPr>
+            </w:pPr>
+            <w:r>
+              <w:rPr>
+                <w:color w:val="000000"/>
+              </w:rPr>
+              <w:t>Se comprueba que se llama a view.showStations() con {PETROPRIX, BALLENOIL}.</w:t>
+            </w:r>
+          </w:p>
+          <w:p>
+            <w:pPr>
+              <w:jc w:val="center"/>
+              <w:rPr>
+                <w:color w:val="000000"/>
+              </w:rPr>
+            </w:pPr>
+          </w:p>
+          <w:p>
+            <w:pPr>
+              <w:jc w:val="center"/>
+              <w:rPr>
+                <w:color w:val="000000"/>
+              </w:rPr>
+            </w:pPr>
+            <w:r>
+              <w:rPr>
+                <w:color w:val="000000"/>
+              </w:rPr>
+              <w:t xml:space="preserve">Se comprueba que se llama a view.showInfoMessage() con un mensaje notificando el número de </w:t>
             </w:r>
             <w:r>
               <w:rPr>
@@ -5151,7 +4463,25 @@
               <w:rPr>
                 <w:color w:val="000000"/>
               </w:rPr>
-              <w:t>2024/11/17 siguiendo el formato indicado.</w:t>
+              <w:t>17/11/</w:t>
+            </w:r>
+            <w:r>
+              <w:rPr>
+                <w:color w:val="000000"/>
+              </w:rPr>
+              <w:t>2024</w:t>
+            </w:r>
+            <w:r>
+              <w:rPr>
+                <w:color w:val="000000"/>
+              </w:rPr>
+              <w:t xml:space="preserve"> </w:t>
+            </w:r>
+            <w:r>
+              <w:rPr>
+                <w:color w:val="000000"/>
+              </w:rPr>
+              <w:t>siguiendo el formato indicado.</w:t>
             </w:r>
           </w:p>
         </w:tc>
@@ -5256,11 +4586,9 @@
             <w:r>
               <w:t xml:space="preserve">Se lanza </w:t>
             </w:r>
-            <w:proofErr w:type="spellStart"/>
             <w:r>
               <w:t>onFailure</w:t>
             </w:r>
-            <w:proofErr w:type="spellEnd"/>
             <w:r>
               <w:t>()</w:t>
             </w:r>
@@ -5300,21 +4628,7 @@
               <w:rPr>
                 <w:color w:val="000000"/>
               </w:rPr>
-              <w:t xml:space="preserve">Se comprueba que </w:t>
-            </w:r>
-            <w:proofErr w:type="spellStart"/>
-            <w:r>
-              <w:rPr>
-                <w:color w:val="000000"/>
-              </w:rPr>
-              <w:t>IGasStationsDAO</w:t>
-            </w:r>
-            <w:proofErr w:type="spellEnd"/>
-            <w:r>
-              <w:rPr>
-                <w:color w:val="000000"/>
-              </w:rPr>
-              <w:t xml:space="preserve"> tiene {} gasolineras.</w:t>
+              <w:t>Se comprueba que IGasStationsDAO tiene {} gasolineras.</w:t>
             </w:r>
           </w:p>
           <w:p>
@@ -5350,141 +4664,51 @@
               <w:rPr>
                 <w:color w:val="000000"/>
               </w:rPr>
-              <w:t xml:space="preserve"> se llama a </w:t>
-            </w:r>
-            <w:proofErr w:type="spellStart"/>
-            <w:r>
-              <w:rPr>
-                <w:color w:val="000000"/>
-              </w:rPr>
-              <w:t>view.</w:t>
-            </w:r>
-            <w:r>
-              <w:rPr>
-                <w:color w:val="000000"/>
-              </w:rPr>
-              <w:t>updateLocalDBDateRegister</w:t>
-            </w:r>
-            <w:proofErr w:type="spellEnd"/>
-            <w:r>
-              <w:rPr>
-                <w:color w:val="000000"/>
-              </w:rPr>
-              <w:t>() para actualizar la fecha de actualización.</w:t>
-            </w:r>
-          </w:p>
-          <w:p>
-            <w:pPr>
-              <w:jc w:val="center"/>
-              <w:rPr>
-                <w:color w:val="000000"/>
-              </w:rPr>
-            </w:pPr>
-          </w:p>
-          <w:p>
-            <w:pPr>
-              <w:jc w:val="center"/>
-              <w:rPr>
-                <w:color w:val="000000"/>
-              </w:rPr>
-            </w:pPr>
-            <w:r>
-              <w:rPr>
-                <w:color w:val="000000"/>
-              </w:rPr>
-              <w:t>Se comprueba que</w:t>
-            </w:r>
-            <w:r>
-              <w:rPr>
-                <w:color w:val="000000"/>
-              </w:rPr>
-              <w:t xml:space="preserve"> se llama a </w:t>
-            </w:r>
-            <w:proofErr w:type="spellStart"/>
-            <w:r>
-              <w:rPr>
-                <w:color w:val="000000"/>
-              </w:rPr>
-              <w:t>view</w:t>
-            </w:r>
-            <w:r>
-              <w:rPr>
-                <w:color w:val="000000"/>
-              </w:rPr>
-              <w:t>.</w:t>
-            </w:r>
-            <w:r>
-              <w:rPr>
-                <w:i/>
-                <w:iCs/>
-                <w:color w:val="000000"/>
-              </w:rPr>
-              <w:t>showStations</w:t>
-            </w:r>
-            <w:proofErr w:type="spellEnd"/>
-            <w:r>
-              <w:rPr>
-                <w:i/>
-                <w:iCs/>
-                <w:color w:val="000000"/>
-              </w:rPr>
-              <w:t>()</w:t>
-            </w:r>
-            <w:r>
-              <w:rPr>
-                <w:i/>
-                <w:iCs/>
-                <w:color w:val="000000"/>
-              </w:rPr>
-              <w:t xml:space="preserve"> </w:t>
-            </w:r>
-            <w:r>
-              <w:rPr>
-                <w:color w:val="000000"/>
-              </w:rPr>
-              <w:t>con {}.</w:t>
-            </w:r>
-          </w:p>
-          <w:p>
-            <w:pPr>
-              <w:jc w:val="center"/>
-              <w:rPr>
-                <w:color w:val="000000"/>
-              </w:rPr>
-            </w:pPr>
-          </w:p>
-          <w:p>
-            <w:pPr>
-              <w:jc w:val="center"/>
-              <w:rPr>
-                <w:color w:val="000000"/>
-              </w:rPr>
-            </w:pPr>
-            <w:r>
-              <w:rPr>
-                <w:color w:val="000000"/>
-              </w:rPr>
-              <w:t xml:space="preserve">Se comprueba que se llama a </w:t>
-            </w:r>
-            <w:proofErr w:type="spellStart"/>
-            <w:r>
-              <w:rPr>
-                <w:color w:val="000000"/>
-              </w:rPr>
-              <w:t>view.</w:t>
-            </w:r>
-            <w:r>
-              <w:rPr>
-                <w:color w:val="000000"/>
-              </w:rPr>
-              <w:t>showInfoMessage</w:t>
-            </w:r>
-            <w:proofErr w:type="spellEnd"/>
-            <w:r>
-              <w:rPr>
-                <w:color w:val="000000"/>
-              </w:rPr>
-              <w:t>() con un mensaje notificando que no existen datos guardados.</w:t>
+              <w:t xml:space="preserve"> se llama a view.updateLocalDBDateRegister() para actualizar la fecha de actualización.</w:t>
+            </w:r>
+          </w:p>
+          <w:p>
+            <w:pPr>
+              <w:jc w:val="center"/>
+              <w:rPr>
+                <w:color w:val="000000"/>
+              </w:rPr>
+            </w:pPr>
+          </w:p>
+          <w:p>
+            <w:pPr>
+              <w:jc w:val="center"/>
+              <w:rPr>
+                <w:color w:val="000000"/>
+              </w:rPr>
+            </w:pPr>
+            <w:r>
+              <w:rPr>
+                <w:color w:val="000000"/>
+              </w:rPr>
+              <w:t>Se comprueba que se llama a view.showStations() con {}.</w:t>
+            </w:r>
+          </w:p>
+          <w:p>
+            <w:pPr>
+              <w:jc w:val="center"/>
+              <w:rPr>
+                <w:color w:val="000000"/>
+              </w:rPr>
+            </w:pPr>
+          </w:p>
+          <w:p>
+            <w:pPr>
+              <w:jc w:val="center"/>
+              <w:rPr>
+                <w:color w:val="000000"/>
+              </w:rPr>
+            </w:pPr>
+            <w:r>
+              <w:rPr>
+                <w:color w:val="000000"/>
+              </w:rPr>
+              <w:t>Se comprueba que se llama a view.showInfoMessage() con un mensaje notificando que no existen datos guardados.</w:t>
             </w:r>
           </w:p>
         </w:tc>
@@ -5625,15 +4849,7 @@
               <w:t xml:space="preserve">: </w:t>
             </w:r>
             <w:r>
-              <w:t xml:space="preserve">Se lanza </w:t>
-            </w:r>
-            <w:proofErr w:type="spellStart"/>
-            <w:r>
-              <w:t>onFailure</w:t>
-            </w:r>
-            <w:proofErr w:type="spellEnd"/>
-            <w:r>
-              <w:t>()</w:t>
+              <w:t>Se lanza onFailure()</w:t>
             </w:r>
             <w:r>
               <w:rPr>
@@ -5674,61 +4890,45 @@
               </w:rPr>
               <w:t xml:space="preserve"> se lanza </w:t>
             </w:r>
-            <w:proofErr w:type="spellStart"/>
-            <w:r>
-              <w:rPr>
-                <w:color w:val="000000"/>
-              </w:rPr>
-              <w:t>SQL</w:t>
-            </w:r>
-            <w:r>
-              <w:rPr>
-                <w:color w:val="000000"/>
-              </w:rPr>
-              <w:t>Exception</w:t>
-            </w:r>
-            <w:proofErr w:type="spellEnd"/>
-            <w:r>
-              <w:rPr>
-                <w:color w:val="000000"/>
-              </w:rPr>
-              <w:t>.</w:t>
-            </w:r>
-          </w:p>
-          <w:p>
-            <w:pPr>
-              <w:jc w:val="center"/>
-              <w:rPr>
-                <w:color w:val="000000"/>
-              </w:rPr>
-            </w:pPr>
-          </w:p>
-          <w:p>
-            <w:pPr>
-              <w:jc w:val="center"/>
-              <w:rPr>
-                <w:color w:val="000000"/>
-              </w:rPr>
-            </w:pPr>
-            <w:r>
-              <w:rPr>
-                <w:color w:val="000000"/>
-              </w:rPr>
-              <w:t xml:space="preserve">Se comprueba que </w:t>
-            </w:r>
-            <w:proofErr w:type="spellStart"/>
-            <w:r>
-              <w:rPr>
-                <w:color w:val="000000"/>
-              </w:rPr>
-              <w:t>IGasStationsDAO</w:t>
-            </w:r>
-            <w:proofErr w:type="spellEnd"/>
-            <w:r>
-              <w:rPr>
-                <w:color w:val="000000"/>
-              </w:rPr>
-              <w:t xml:space="preserve"> tiene </w:t>
+            <w:r>
+              <w:rPr>
+                <w:color w:val="000000"/>
+              </w:rPr>
+              <w:t>SQ</w:t>
+            </w:r>
+            <w:r>
+              <w:rPr>
+                <w:color w:val="000000"/>
+              </w:rPr>
+              <w:t>Lite</w:t>
+            </w:r>
+            <w:r>
+              <w:rPr>
+                <w:color w:val="000000"/>
+              </w:rPr>
+              <w:t>Exception.</w:t>
+            </w:r>
+          </w:p>
+          <w:p>
+            <w:pPr>
+              <w:jc w:val="center"/>
+              <w:rPr>
+                <w:color w:val="000000"/>
+              </w:rPr>
+            </w:pPr>
+          </w:p>
+          <w:p>
+            <w:pPr>
+              <w:jc w:val="center"/>
+              <w:rPr>
+                <w:color w:val="000000"/>
+              </w:rPr>
+            </w:pPr>
+            <w:r>
+              <w:rPr>
+                <w:color w:val="000000"/>
+              </w:rPr>
+              <w:t xml:space="preserve">Se comprueba que IGasStationsDAO tiene </w:t>
             </w:r>
             <w:r>
               <w:t>{}</w:t>
@@ -5773,62 +4973,32 @@
               <w:rPr>
                 <w:color w:val="000000"/>
               </w:rPr>
-              <w:t xml:space="preserve">se llama a </w:t>
-            </w:r>
-            <w:proofErr w:type="spellStart"/>
-            <w:r>
-              <w:rPr>
-                <w:color w:val="000000"/>
-              </w:rPr>
-              <w:t>view.</w:t>
-            </w:r>
-            <w:r>
-              <w:rPr>
-                <w:color w:val="000000"/>
-              </w:rPr>
-              <w:t>updateLocalDBDateRegister</w:t>
-            </w:r>
-            <w:proofErr w:type="spellEnd"/>
-            <w:r>
-              <w:rPr>
-                <w:color w:val="000000"/>
-              </w:rPr>
-              <w:t>() para actualizar la fecha de actualización.</w:t>
-            </w:r>
-          </w:p>
-          <w:p>
-            <w:pPr>
-              <w:jc w:val="center"/>
-              <w:rPr>
-                <w:color w:val="000000"/>
-              </w:rPr>
-            </w:pPr>
-          </w:p>
-          <w:p>
-            <w:pPr>
-              <w:jc w:val="center"/>
-              <w:rPr>
-                <w:color w:val="000000"/>
-              </w:rPr>
-            </w:pPr>
-            <w:r>
-              <w:rPr>
-                <w:color w:val="000000"/>
-              </w:rPr>
-              <w:t>Se comprueba que</w:t>
-            </w:r>
-            <w:r>
-              <w:rPr>
-                <w:color w:val="000000"/>
-              </w:rPr>
-              <w:t xml:space="preserve"> se llama a </w:t>
-            </w:r>
-            <w:proofErr w:type="spellStart"/>
-            <w:r>
-              <w:rPr>
-                <w:color w:val="000000"/>
-              </w:rPr>
-              <w:t>view</w:t>
+              <w:t>se llama a view.updateLocalDBDateRegister() para actualizar la fecha de actualización.</w:t>
+            </w:r>
+          </w:p>
+          <w:p>
+            <w:pPr>
+              <w:jc w:val="center"/>
+              <w:rPr>
+                <w:color w:val="000000"/>
+              </w:rPr>
+            </w:pPr>
+          </w:p>
+          <w:p>
+            <w:pPr>
+              <w:jc w:val="center"/>
+              <w:rPr>
+                <w:color w:val="000000"/>
+              </w:rPr>
+            </w:pPr>
+            <w:r>
+              <w:rPr>
+                <w:color w:val="000000"/>
+              </w:rPr>
+              <w:t xml:space="preserve">Se comprueba que se llama a view.showStations() con </w:t>
+            </w:r>
+            <w:r>
+              <w:t>{}</w:t>
             </w:r>
             <w:r>
               <w:rPr>
@@ -5836,93 +5006,27 @@
               </w:rPr>
               <w:t>.</w:t>
             </w:r>
-            <w:r>
-              <w:rPr>
-                <w:i/>
-                <w:iCs/>
-                <w:color w:val="000000"/>
-              </w:rPr>
-              <w:t>showStations</w:t>
-            </w:r>
-            <w:proofErr w:type="spellEnd"/>
-            <w:r>
-              <w:rPr>
-                <w:i/>
-                <w:iCs/>
-                <w:color w:val="000000"/>
-              </w:rPr>
-              <w:t>()</w:t>
-            </w:r>
-            <w:r>
-              <w:rPr>
-                <w:i/>
-                <w:iCs/>
-                <w:color w:val="000000"/>
-              </w:rPr>
-              <w:t xml:space="preserve"> </w:t>
-            </w:r>
-            <w:r>
-              <w:rPr>
-                <w:color w:val="000000"/>
-              </w:rPr>
-              <w:t>con</w:t>
-            </w:r>
-            <w:r>
-              <w:rPr>
-                <w:color w:val="000000"/>
-              </w:rPr>
-              <w:t xml:space="preserve"> </w:t>
-            </w:r>
-            <w:r>
-              <w:t>{}</w:t>
-            </w:r>
-            <w:r>
-              <w:rPr>
-                <w:color w:val="000000"/>
-              </w:rPr>
-              <w:t>.</w:t>
-            </w:r>
-          </w:p>
-          <w:p>
-            <w:pPr>
-              <w:jc w:val="center"/>
-              <w:rPr>
-                <w:color w:val="000000"/>
-              </w:rPr>
-            </w:pPr>
-          </w:p>
-          <w:p>
-            <w:pPr>
-              <w:jc w:val="center"/>
-              <w:rPr>
-                <w:color w:val="000000"/>
-              </w:rPr>
-            </w:pPr>
-            <w:r>
-              <w:rPr>
-                <w:color w:val="000000"/>
-              </w:rPr>
-              <w:t xml:space="preserve">Se comprueba que se llama a </w:t>
-            </w:r>
-            <w:proofErr w:type="spellStart"/>
-            <w:r>
-              <w:rPr>
-                <w:color w:val="000000"/>
-              </w:rPr>
-              <w:t>view.</w:t>
-            </w:r>
-            <w:r>
-              <w:rPr>
-                <w:color w:val="000000"/>
-              </w:rPr>
-              <w:t>showLoadError</w:t>
-            </w:r>
-            <w:proofErr w:type="spellEnd"/>
-            <w:r>
-              <w:rPr>
-                <w:color w:val="000000"/>
-              </w:rPr>
-              <w:t>() con un mensaje notificando un error cargando las gasolineras.</w:t>
+          </w:p>
+          <w:p>
+            <w:pPr>
+              <w:jc w:val="center"/>
+              <w:rPr>
+                <w:color w:val="000000"/>
+              </w:rPr>
+            </w:pPr>
+          </w:p>
+          <w:p>
+            <w:pPr>
+              <w:jc w:val="center"/>
+              <w:rPr>
+                <w:color w:val="000000"/>
+              </w:rPr>
+            </w:pPr>
+            <w:r>
+              <w:rPr>
+                <w:color w:val="000000"/>
+              </w:rPr>
+              <w:t>Se comprueba que se llama a view.showLoadError() con un mensaje notificando un error cargando las gasolineras.</w:t>
             </w:r>
           </w:p>
         </w:tc>
@@ -6094,103 +5198,51 @@
               </w:rPr>
               <w:t xml:space="preserve"> se lanza </w:t>
             </w:r>
-            <w:proofErr w:type="spellStart"/>
-            <w:r>
-              <w:rPr>
-                <w:color w:val="000000"/>
-              </w:rPr>
-              <w:t>SQL</w:t>
-            </w:r>
-            <w:r>
-              <w:rPr>
-                <w:color w:val="000000"/>
-              </w:rPr>
-              <w:t>Exception</w:t>
-            </w:r>
-            <w:proofErr w:type="spellEnd"/>
-            <w:r>
-              <w:rPr>
-                <w:color w:val="000000"/>
-              </w:rPr>
-              <w:t>.</w:t>
-            </w:r>
-          </w:p>
-          <w:p>
-            <w:pPr>
-              <w:jc w:val="center"/>
-              <w:rPr>
-                <w:color w:val="000000"/>
-              </w:rPr>
-            </w:pPr>
-          </w:p>
-          <w:p>
-            <w:pPr>
-              <w:jc w:val="center"/>
-              <w:rPr>
-                <w:color w:val="000000"/>
-              </w:rPr>
-            </w:pPr>
-            <w:r>
-              <w:rPr>
-                <w:color w:val="000000"/>
-              </w:rPr>
-              <w:t xml:space="preserve">Se comprueba que </w:t>
-            </w:r>
-            <w:proofErr w:type="spellStart"/>
-            <w:r>
-              <w:rPr>
-                <w:color w:val="000000"/>
-              </w:rPr>
-              <w:t>IGasStationsDAO</w:t>
-            </w:r>
-            <w:proofErr w:type="spellEnd"/>
-            <w:r>
-              <w:rPr>
-                <w:color w:val="000000"/>
-              </w:rPr>
-              <w:t xml:space="preserve"> tiene</w:t>
-            </w:r>
-            <w:r>
-              <w:rPr>
-                <w:color w:val="000000"/>
-              </w:rPr>
-              <w:t xml:space="preserve"> </w:t>
-            </w:r>
-            <w:r>
-              <w:rPr>
-                <w:color w:val="000000"/>
-              </w:rPr>
-              <w:t>{</w:t>
-            </w:r>
-            <w:r>
-              <w:rPr>
-                <w:color w:val="000000"/>
-              </w:rPr>
-              <w:t>PETROPRIX</w:t>
-            </w:r>
-            <w:r>
-              <w:rPr>
-                <w:color w:val="000000"/>
-              </w:rPr>
-              <w:t xml:space="preserve">, </w:t>
-            </w:r>
-            <w:r>
-              <w:rPr>
-                <w:color w:val="000000"/>
-              </w:rPr>
-              <w:t>BALLENOIL</w:t>
-            </w:r>
-            <w:r>
-              <w:rPr>
-                <w:color w:val="000000"/>
-              </w:rPr>
-              <w:t>}</w:t>
-            </w:r>
-            <w:r>
-              <w:rPr>
-                <w:color w:val="000000"/>
-              </w:rPr>
-              <w:t xml:space="preserve"> </w:t>
+            <w:r>
+              <w:rPr>
+                <w:color w:val="000000"/>
+              </w:rPr>
+              <w:t>SQ</w:t>
+            </w:r>
+            <w:r>
+              <w:rPr>
+                <w:color w:val="000000"/>
+              </w:rPr>
+              <w:t>Lite</w:t>
+            </w:r>
+            <w:r>
+              <w:rPr>
+                <w:color w:val="000000"/>
+              </w:rPr>
+              <w:t>Exception.</w:t>
+            </w:r>
+          </w:p>
+          <w:p>
+            <w:pPr>
+              <w:jc w:val="center"/>
+              <w:rPr>
+                <w:color w:val="000000"/>
+              </w:rPr>
+            </w:pPr>
+          </w:p>
+          <w:p>
+            <w:pPr>
+              <w:jc w:val="center"/>
+              <w:rPr>
+                <w:color w:val="000000"/>
+              </w:rPr>
+            </w:pPr>
+            <w:r>
+              <w:rPr>
+                <w:color w:val="000000"/>
+              </w:rPr>
+              <w:t>Se comprueba que IGasStationsDAO tiene</w:t>
+            </w:r>
+            <w:r>
+              <w:rPr>
+                <w:color w:val="000000"/>
+              </w:rPr>
+              <w:t xml:space="preserve"> {PETROPRIX, BALLENOIL} </w:t>
             </w:r>
             <w:r>
               <w:rPr>
@@ -6232,27 +5284,7 @@
               <w:rPr>
                 <w:color w:val="000000"/>
               </w:rPr>
-              <w:t xml:space="preserve">se llama a </w:t>
-            </w:r>
-            <w:proofErr w:type="spellStart"/>
-            <w:r>
-              <w:rPr>
-                <w:color w:val="000000"/>
-              </w:rPr>
-              <w:t>view.</w:t>
-            </w:r>
-            <w:r>
-              <w:rPr>
-                <w:color w:val="000000"/>
-              </w:rPr>
-              <w:t>updateLocalDBDateRegister</w:t>
-            </w:r>
-            <w:proofErr w:type="spellEnd"/>
-            <w:r>
-              <w:rPr>
-                <w:color w:val="000000"/>
-              </w:rPr>
-              <w:t>() para actualizar la fecha de actualización.</w:t>
+              <w:t>se llama a view.updateLocalDBDateRegister() para actualizar la fecha de actualización.</w:t>
             </w:r>
           </w:p>
           <w:p>
@@ -6275,20 +5307,13 @@
                 <w:color w:val="000000"/>
               </w:rPr>
               <w:lastRenderedPageBreak/>
-              <w:t>Se comprueba que</w:t>
-            </w:r>
-            <w:r>
-              <w:rPr>
-                <w:color w:val="000000"/>
-              </w:rPr>
-              <w:t xml:space="preserve"> se llama a </w:t>
-            </w:r>
-            <w:proofErr w:type="spellStart"/>
-            <w:r>
-              <w:rPr>
-                <w:color w:val="000000"/>
-              </w:rPr>
-              <w:t>view</w:t>
+              <w:t>Se comprueba que se llama a view.showStations() con</w:t>
+            </w:r>
+            <w:r>
+              <w:rPr>
+                <w:color w:val="000000"/>
+              </w:rPr>
+              <w:t xml:space="preserve"> {PETROPRIX, BALLENOIL}.</w:t>
             </w:r>
             <w:r>
               <w:rPr>
@@ -6296,27 +5321,60 @@
               </w:rPr>
               <w:t>.</w:t>
             </w:r>
-            <w:r>
-              <w:rPr>
-                <w:i/>
-                <w:iCs/>
-                <w:color w:val="000000"/>
-              </w:rPr>
-              <w:t>showStations</w:t>
-            </w:r>
-            <w:proofErr w:type="spellEnd"/>
-            <w:r>
-              <w:rPr>
-                <w:i/>
-                <w:iCs/>
+          </w:p>
+          <w:p>
+            <w:pPr>
+              <w:jc w:val="center"/>
+              <w:rPr>
+                <w:color w:val="000000"/>
+              </w:rPr>
+            </w:pPr>
+          </w:p>
+          <w:p>
+            <w:pPr>
+              <w:jc w:val="center"/>
+              <w:rPr>
+                <w:color w:val="000000"/>
+              </w:rPr>
+            </w:pPr>
+            <w:r>
+              <w:rPr>
+                <w:color w:val="000000"/>
+              </w:rPr>
+              <w:t>Se comprueba que se llama a view.</w:t>
+            </w:r>
+            <w:r>
+              <w:rPr>
+                <w:color w:val="000000"/>
+              </w:rPr>
+              <w:t xml:space="preserve">showInfoMessage </w:t>
+            </w:r>
+            <w:r>
+              <w:rPr>
                 <w:color w:val="000000"/>
               </w:rPr>
               <w:t>()</w:t>
             </w:r>
             <w:r>
               <w:rPr>
-                <w:i/>
-                <w:iCs/>
+                <w:color w:val="000000"/>
+              </w:rPr>
+              <w:t xml:space="preserve"> con un mensaje notificando el número de gasolineras cargadas y su fecha de actualización </w:t>
+            </w:r>
+            <w:r>
+              <w:rPr>
+                <w:color w:val="000000"/>
+              </w:rPr>
+              <w:t>17/11/</w:t>
+            </w:r>
+            <w:r>
+              <w:rPr>
+                <w:color w:val="000000"/>
+              </w:rPr>
+              <w:t>2024</w:t>
+            </w:r>
+            <w:r>
+              <w:rPr>
                 <w:color w:val="000000"/>
               </w:rPr>
               <w:t xml:space="preserve"> </w:t>
@@ -6325,169 +5383,29 @@
               <w:rPr>
                 <w:color w:val="000000"/>
               </w:rPr>
-              <w:t>con</w:t>
-            </w:r>
-            <w:r>
-              <w:rPr>
-                <w:color w:val="000000"/>
-              </w:rPr>
-              <w:t xml:space="preserve"> </w:t>
-            </w:r>
-            <w:r>
-              <w:rPr>
-                <w:color w:val="000000"/>
-              </w:rPr>
-              <w:t>{</w:t>
-            </w:r>
-            <w:r>
-              <w:rPr>
-                <w:color w:val="000000"/>
-              </w:rPr>
-              <w:t>PETROPRIX</w:t>
-            </w:r>
-            <w:r>
-              <w:rPr>
-                <w:color w:val="000000"/>
-              </w:rPr>
-              <w:t xml:space="preserve">, </w:t>
-            </w:r>
-            <w:r>
-              <w:rPr>
-                <w:color w:val="000000"/>
-              </w:rPr>
-              <w:t>BALLENOIL</w:t>
-            </w:r>
-            <w:r>
-              <w:rPr>
-                <w:color w:val="000000"/>
-              </w:rPr>
-              <w:t>}.</w:t>
-            </w:r>
-            <w:r>
-              <w:rPr>
-                <w:color w:val="000000"/>
-              </w:rPr>
-              <w:t>.</w:t>
-            </w:r>
-          </w:p>
-          <w:p>
-            <w:pPr>
-              <w:jc w:val="center"/>
-              <w:rPr>
-                <w:color w:val="000000"/>
-              </w:rPr>
-            </w:pPr>
-          </w:p>
-          <w:p>
-            <w:pPr>
-              <w:jc w:val="center"/>
-              <w:rPr>
-                <w:color w:val="000000"/>
-              </w:rPr>
-            </w:pPr>
-            <w:r>
-              <w:rPr>
-                <w:color w:val="000000"/>
-              </w:rPr>
-              <w:t xml:space="preserve">Se comprueba que se llama a </w:t>
-            </w:r>
-            <w:proofErr w:type="spellStart"/>
-            <w:r>
-              <w:rPr>
-                <w:color w:val="000000"/>
-              </w:rPr>
-              <w:t>view.</w:t>
-            </w:r>
-            <w:r>
-              <w:rPr>
-                <w:color w:val="000000"/>
-              </w:rPr>
-              <w:t>showInfoMessage</w:t>
-            </w:r>
-            <w:proofErr w:type="spellEnd"/>
-            <w:r>
-              <w:rPr>
-                <w:color w:val="000000"/>
-              </w:rPr>
-              <w:t xml:space="preserve"> </w:t>
-            </w:r>
-            <w:r>
-              <w:rPr>
-                <w:color w:val="000000"/>
-              </w:rPr>
-              <w:t>()</w:t>
-            </w:r>
-            <w:r>
-              <w:rPr>
-                <w:color w:val="000000"/>
-              </w:rPr>
-              <w:t xml:space="preserve"> </w:t>
-            </w:r>
-            <w:r>
-              <w:rPr>
-                <w:color w:val="000000"/>
-              </w:rPr>
-              <w:t xml:space="preserve">con un mensaje notificando el número de gasolineras cargadas y su fecha de actualización </w:t>
-            </w:r>
-            <w:r>
-              <w:rPr>
-                <w:color w:val="000000"/>
-              </w:rPr>
-              <w:t>2024/11/17 siguiendo el formato indicado.</w:t>
-            </w:r>
-          </w:p>
-          <w:p>
-            <w:pPr>
-              <w:jc w:val="center"/>
-              <w:rPr>
-                <w:color w:val="000000"/>
-              </w:rPr>
-            </w:pPr>
-          </w:p>
-          <w:p>
-            <w:pPr>
-              <w:jc w:val="center"/>
-              <w:rPr>
-                <w:color w:val="000000"/>
-              </w:rPr>
-            </w:pPr>
-            <w:r>
-              <w:rPr>
-                <w:color w:val="000000"/>
-              </w:rPr>
-              <w:t xml:space="preserve">Se comprueba que se llama a </w:t>
-            </w:r>
-            <w:proofErr w:type="spellStart"/>
-            <w:r>
-              <w:rPr>
-                <w:color w:val="000000"/>
-              </w:rPr>
-              <w:t>view.</w:t>
-            </w:r>
-            <w:r>
-              <w:rPr>
-                <w:color w:val="000000"/>
-              </w:rPr>
-              <w:t>showLoadError</w:t>
-            </w:r>
-            <w:proofErr w:type="spellEnd"/>
-            <w:r>
-              <w:rPr>
-                <w:color w:val="000000"/>
-              </w:rPr>
-              <w:t xml:space="preserve">() con un mensaje notificando un </w:t>
-            </w:r>
-            <w:r>
-              <w:rPr>
-                <w:color w:val="000000"/>
-              </w:rPr>
-              <w:t>error al actualizar la DDBB local</w:t>
-            </w:r>
-            <w:r>
-              <w:rPr>
-                <w:color w:val="000000"/>
-              </w:rPr>
-              <w:t>.</w:t>
+              <w:t>siguiendo el formato indicado.</w:t>
+            </w:r>
+          </w:p>
+          <w:p>
+            <w:pPr>
+              <w:jc w:val="center"/>
+              <w:rPr>
+                <w:color w:val="000000"/>
+              </w:rPr>
+            </w:pPr>
+          </w:p>
+          <w:p>
+            <w:pPr>
+              <w:jc w:val="center"/>
+              <w:rPr>
+                <w:color w:val="000000"/>
+              </w:rPr>
+            </w:pPr>
+            <w:r>
+              <w:rPr>
+                <w:color w:val="000000"/>
+              </w:rPr>
+              <w:t>Se comprueba que se llama a view.showLoadError() con un mensaje notificando un error al actualizar la DDBB local.</w:t>
             </w:r>
           </w:p>
         </w:tc>
@@ -6627,135 +5545,51 @@
               <w:rPr>
                 <w:color w:val="000000"/>
               </w:rPr>
-              <w:t xml:space="preserve">Se comprueba que </w:t>
-            </w:r>
-            <w:proofErr w:type="spellStart"/>
-            <w:r>
-              <w:rPr>
-                <w:color w:val="000000"/>
-              </w:rPr>
-              <w:t>IGasStationsDAO</w:t>
-            </w:r>
-            <w:proofErr w:type="spellEnd"/>
-            <w:r>
-              <w:rPr>
-                <w:color w:val="000000"/>
-              </w:rPr>
-              <w:t xml:space="preserve"> tiene {} gasolineras.</w:t>
-            </w:r>
-          </w:p>
-          <w:p>
-            <w:pPr>
-              <w:jc w:val="center"/>
-              <w:rPr>
-                <w:color w:val="000000"/>
-              </w:rPr>
-            </w:pPr>
-          </w:p>
-          <w:p>
-            <w:pPr>
-              <w:jc w:val="center"/>
-              <w:rPr>
-                <w:color w:val="000000"/>
-              </w:rPr>
-            </w:pPr>
-            <w:r>
-              <w:rPr>
-                <w:color w:val="000000"/>
-              </w:rPr>
-              <w:t xml:space="preserve">Se comprueba que se llama a </w:t>
-            </w:r>
-            <w:proofErr w:type="spellStart"/>
-            <w:r>
-              <w:rPr>
-                <w:color w:val="000000"/>
-              </w:rPr>
-              <w:t>view.</w:t>
-            </w:r>
-            <w:r>
-              <w:rPr>
-                <w:color w:val="000000"/>
-              </w:rPr>
-              <w:t>updateLocalDBDateRegister</w:t>
-            </w:r>
-            <w:proofErr w:type="spellEnd"/>
-            <w:r>
-              <w:rPr>
-                <w:color w:val="000000"/>
-              </w:rPr>
-              <w:t>() para actualizar la fecha de actualización.</w:t>
-            </w:r>
-          </w:p>
-          <w:p>
-            <w:pPr>
-              <w:jc w:val="center"/>
-              <w:rPr>
-                <w:color w:val="000000"/>
-              </w:rPr>
-            </w:pPr>
-          </w:p>
-          <w:p>
-            <w:pPr>
-              <w:jc w:val="center"/>
-              <w:rPr>
-                <w:color w:val="000000"/>
-              </w:rPr>
-            </w:pPr>
-            <w:r>
-              <w:rPr>
-                <w:color w:val="000000"/>
-              </w:rPr>
-              <w:t>Se comprueba que</w:t>
-            </w:r>
-            <w:r>
-              <w:rPr>
-                <w:color w:val="000000"/>
-              </w:rPr>
-              <w:t xml:space="preserve"> se llama a </w:t>
-            </w:r>
-            <w:proofErr w:type="spellStart"/>
-            <w:r>
-              <w:rPr>
-                <w:color w:val="000000"/>
-              </w:rPr>
-              <w:t>view</w:t>
-            </w:r>
-            <w:r>
-              <w:rPr>
-                <w:color w:val="000000"/>
-              </w:rPr>
-              <w:t>.</w:t>
-            </w:r>
-            <w:r>
-              <w:rPr>
-                <w:i/>
-                <w:iCs/>
-                <w:color w:val="000000"/>
-              </w:rPr>
-              <w:t>showStations</w:t>
-            </w:r>
-            <w:proofErr w:type="spellEnd"/>
-            <w:r>
-              <w:rPr>
-                <w:i/>
-                <w:iCs/>
-                <w:color w:val="000000"/>
-              </w:rPr>
-              <w:t>()</w:t>
-            </w:r>
-            <w:r>
-              <w:rPr>
-                <w:i/>
-                <w:iCs/>
-                <w:color w:val="000000"/>
-              </w:rPr>
-              <w:t xml:space="preserve"> </w:t>
-            </w:r>
-            <w:r>
-              <w:rPr>
-                <w:color w:val="000000"/>
-              </w:rPr>
-              <w:t>con {}.</w:t>
+              <w:t>Se comprueba que IGasStationsDAO tiene {} gasolineras.</w:t>
+            </w:r>
+          </w:p>
+          <w:p>
+            <w:pPr>
+              <w:jc w:val="center"/>
+              <w:rPr>
+                <w:color w:val="000000"/>
+              </w:rPr>
+            </w:pPr>
+          </w:p>
+          <w:p>
+            <w:pPr>
+              <w:jc w:val="center"/>
+              <w:rPr>
+                <w:color w:val="000000"/>
+              </w:rPr>
+            </w:pPr>
+            <w:r>
+              <w:rPr>
+                <w:color w:val="000000"/>
+              </w:rPr>
+              <w:t>Se comprueba que se llama a view.updateLocalDBDateRegister() para actualizar la fecha de actualización.</w:t>
+            </w:r>
+          </w:p>
+          <w:p>
+            <w:pPr>
+              <w:jc w:val="center"/>
+              <w:rPr>
+                <w:color w:val="000000"/>
+              </w:rPr>
+            </w:pPr>
+          </w:p>
+          <w:p>
+            <w:pPr>
+              <w:jc w:val="center"/>
+              <w:rPr>
+                <w:color w:val="000000"/>
+              </w:rPr>
+            </w:pPr>
+            <w:r>
+              <w:rPr>
+                <w:color w:val="000000"/>
+              </w:rPr>
+              <w:t>Se comprueba que se llama a view.showStations() con {}.</w:t>
             </w:r>
           </w:p>
           <w:p>
@@ -6779,27 +5613,7 @@
               <w:rPr>
                 <w:color w:val="000000"/>
               </w:rPr>
-              <w:t xml:space="preserve">Se comprueba que se llama a </w:t>
-            </w:r>
-            <w:proofErr w:type="spellStart"/>
-            <w:r>
-              <w:rPr>
-                <w:color w:val="000000"/>
-              </w:rPr>
-              <w:t>view.</w:t>
-            </w:r>
-            <w:r>
-              <w:rPr>
-                <w:color w:val="000000"/>
-              </w:rPr>
-              <w:t>showInfoMessage</w:t>
-            </w:r>
-            <w:proofErr w:type="spellEnd"/>
-            <w:r>
-              <w:rPr>
-                <w:color w:val="000000"/>
-              </w:rPr>
-              <w:t xml:space="preserve">() con un mensaje notificando </w:t>
+              <w:t xml:space="preserve">Se comprueba que se llama a view.showInfoMessage() con un mensaje notificando </w:t>
             </w:r>
             <w:r>
               <w:rPr>
@@ -6811,13 +5625,7 @@
               <w:rPr>
                 <w:color w:val="000000"/>
               </w:rPr>
-              <w:t>gasolineras cargadas</w:t>
-            </w:r>
-            <w:r>
-              <w:rPr>
-                <w:color w:val="000000"/>
-              </w:rPr>
-              <w:t>.</w:t>
+              <w:t>gasolineras cargadas.</w:t>
             </w:r>
           </w:p>
         </w:tc>
@@ -6842,10 +5650,7 @@
               <w:jc w:val="center"/>
             </w:pPr>
             <w:r>
-              <w:t>UP1.</w:t>
-            </w:r>
-            <w:r>
-              <w:t>h</w:t>
+              <w:t>UP1.h</w:t>
             </w:r>
           </w:p>
         </w:tc>
@@ -6971,135 +5776,51 @@
               <w:rPr>
                 <w:color w:val="000000"/>
               </w:rPr>
-              <w:t xml:space="preserve">Se comprueba que </w:t>
-            </w:r>
-            <w:proofErr w:type="spellStart"/>
-            <w:r>
-              <w:rPr>
-                <w:color w:val="000000"/>
-              </w:rPr>
-              <w:t>IGasStationsDAO</w:t>
-            </w:r>
-            <w:proofErr w:type="spellEnd"/>
-            <w:r>
-              <w:rPr>
-                <w:color w:val="000000"/>
-              </w:rPr>
-              <w:t xml:space="preserve"> tiene {} gasolineras.</w:t>
-            </w:r>
-          </w:p>
-          <w:p>
-            <w:pPr>
-              <w:jc w:val="center"/>
-              <w:rPr>
-                <w:color w:val="000000"/>
-              </w:rPr>
-            </w:pPr>
-          </w:p>
-          <w:p>
-            <w:pPr>
-              <w:jc w:val="center"/>
-              <w:rPr>
-                <w:color w:val="000000"/>
-              </w:rPr>
-            </w:pPr>
-            <w:r>
-              <w:rPr>
-                <w:color w:val="000000"/>
-              </w:rPr>
-              <w:t xml:space="preserve">Se comprueba que se llama a </w:t>
-            </w:r>
-            <w:proofErr w:type="spellStart"/>
-            <w:r>
-              <w:rPr>
-                <w:color w:val="000000"/>
-              </w:rPr>
-              <w:t>view.</w:t>
-            </w:r>
-            <w:r>
-              <w:rPr>
-                <w:color w:val="000000"/>
-              </w:rPr>
-              <w:t>updateLocalDBDateRegister</w:t>
-            </w:r>
-            <w:proofErr w:type="spellEnd"/>
-            <w:r>
-              <w:rPr>
-                <w:color w:val="000000"/>
-              </w:rPr>
-              <w:t>() para actualizar la fecha de actualización.</w:t>
-            </w:r>
-          </w:p>
-          <w:p>
-            <w:pPr>
-              <w:jc w:val="center"/>
-              <w:rPr>
-                <w:color w:val="000000"/>
-              </w:rPr>
-            </w:pPr>
-          </w:p>
-          <w:p>
-            <w:pPr>
-              <w:jc w:val="center"/>
-              <w:rPr>
-                <w:color w:val="000000"/>
-              </w:rPr>
-            </w:pPr>
-            <w:r>
-              <w:rPr>
-                <w:color w:val="000000"/>
-              </w:rPr>
-              <w:t>Se comprueba que</w:t>
-            </w:r>
-            <w:r>
-              <w:rPr>
-                <w:color w:val="000000"/>
-              </w:rPr>
-              <w:t xml:space="preserve"> se llama a </w:t>
-            </w:r>
-            <w:proofErr w:type="spellStart"/>
-            <w:r>
-              <w:rPr>
-                <w:color w:val="000000"/>
-              </w:rPr>
-              <w:t>view</w:t>
-            </w:r>
-            <w:r>
-              <w:rPr>
-                <w:color w:val="000000"/>
-              </w:rPr>
-              <w:t>.</w:t>
-            </w:r>
-            <w:r>
-              <w:rPr>
-                <w:i/>
-                <w:iCs/>
-                <w:color w:val="000000"/>
-              </w:rPr>
-              <w:t>showStations</w:t>
-            </w:r>
-            <w:proofErr w:type="spellEnd"/>
-            <w:r>
-              <w:rPr>
-                <w:i/>
-                <w:iCs/>
-                <w:color w:val="000000"/>
-              </w:rPr>
-              <w:t>()</w:t>
-            </w:r>
-            <w:r>
-              <w:rPr>
-                <w:i/>
-                <w:iCs/>
-                <w:color w:val="000000"/>
-              </w:rPr>
-              <w:t xml:space="preserve"> </w:t>
-            </w:r>
-            <w:r>
-              <w:rPr>
-                <w:color w:val="000000"/>
-              </w:rPr>
-              <w:t>con {}.</w:t>
+              <w:t>Se comprueba que IGasStationsDAO tiene {} gasolineras.</w:t>
+            </w:r>
+          </w:p>
+          <w:p>
+            <w:pPr>
+              <w:jc w:val="center"/>
+              <w:rPr>
+                <w:color w:val="000000"/>
+              </w:rPr>
+            </w:pPr>
+          </w:p>
+          <w:p>
+            <w:pPr>
+              <w:jc w:val="center"/>
+              <w:rPr>
+                <w:color w:val="000000"/>
+              </w:rPr>
+            </w:pPr>
+            <w:r>
+              <w:rPr>
+                <w:color w:val="000000"/>
+              </w:rPr>
+              <w:t>Se comprueba que se llama a view.updateLocalDBDateRegister() para actualizar la fecha de actualización.</w:t>
+            </w:r>
+          </w:p>
+          <w:p>
+            <w:pPr>
+              <w:jc w:val="center"/>
+              <w:rPr>
+                <w:color w:val="000000"/>
+              </w:rPr>
+            </w:pPr>
+          </w:p>
+          <w:p>
+            <w:pPr>
+              <w:jc w:val="center"/>
+              <w:rPr>
+                <w:color w:val="000000"/>
+              </w:rPr>
+            </w:pPr>
+            <w:r>
+              <w:rPr>
+                <w:color w:val="000000"/>
+              </w:rPr>
+              <w:t>Se comprueba que se llama a view.showStations() con {}.</w:t>
             </w:r>
           </w:p>
           <w:p>
@@ -7123,33 +5844,7 @@
               <w:rPr>
                 <w:color w:val="000000"/>
               </w:rPr>
-              <w:t xml:space="preserve">Se comprueba que se llama a </w:t>
-            </w:r>
-            <w:proofErr w:type="spellStart"/>
-            <w:r>
-              <w:rPr>
-                <w:color w:val="000000"/>
-              </w:rPr>
-              <w:t>view.</w:t>
-            </w:r>
-            <w:r>
-              <w:rPr>
-                <w:color w:val="000000"/>
-              </w:rPr>
-              <w:t>showInfoMessage</w:t>
-            </w:r>
-            <w:proofErr w:type="spellEnd"/>
-            <w:r>
-              <w:rPr>
-                <w:color w:val="000000"/>
-              </w:rPr>
-              <w:t>() con un mensaje notificando 0 gasolineras cargadas</w:t>
-            </w:r>
-            <w:r>
-              <w:rPr>
-                <w:color w:val="000000"/>
-              </w:rPr>
-              <w:t>.</w:t>
+              <w:t>Se comprueba que se llama a view.showInfoMessage() con un mensaje notificando 0 gasolineras cargadas.</w:t>
             </w:r>
           </w:p>
         </w:tc>
@@ -7282,16 +5977,46 @@
         </w:rPr>
         <w:t xml:space="preserve"> clase de dominio </w:t>
       </w:r>
-      <w:proofErr w:type="spellStart"/>
-      <w:r>
-        <w:rPr>
-          <w:rFonts w:ascii="Calibri" w:eastAsia="Calibri" w:hAnsi="Calibri" w:cs="Calibri"/>
-          <w:kern w:val="0"/>
-          <w14:ligatures w14:val="none"/>
-        </w:rPr>
-        <w:t>IGasStationsDAO</w:t>
-      </w:r>
-      <w:proofErr w:type="spellEnd"/>
+      <w:r>
+        <w:rPr>
+          <w:rFonts w:ascii="Calibri" w:eastAsia="Calibri" w:hAnsi="Calibri" w:cs="Calibri"/>
+          <w:kern w:val="0"/>
+          <w14:ligatures w14:val="none"/>
+        </w:rPr>
+        <w:t xml:space="preserve">IGasStationsDAO </w:t>
+      </w:r>
+      <w:r>
+        <w:rPr>
+          <w:rFonts w:ascii="Calibri" w:eastAsia="Calibri" w:hAnsi="Calibri" w:cs="Calibri"/>
+          <w:kern w:val="0"/>
+          <w14:ligatures w14:val="none"/>
+        </w:rPr>
+        <w:t>y</w:t>
+      </w:r>
+      <w:r>
+        <w:rPr>
+          <w:rFonts w:ascii="Calibri" w:eastAsia="Calibri" w:hAnsi="Calibri" w:cs="Calibri"/>
+          <w:kern w:val="0"/>
+          <w14:ligatures w14:val="none"/>
+        </w:rPr>
+        <w:t xml:space="preserve"> el Presenter</w:t>
+      </w:r>
+      <w:r>
+        <w:rPr>
+          <w:rFonts w:ascii="Calibri" w:eastAsia="Calibri" w:hAnsi="Calibri" w:cs="Calibri"/>
+          <w:kern w:val="0"/>
+          <w14:ligatures w14:val="none"/>
+        </w:rPr>
+        <w:t xml:space="preserve"> modificado</w:t>
+      </w:r>
+      <w:r>
+        <w:rPr>
+          <w:rFonts w:ascii="Calibri" w:eastAsia="Calibri" w:hAnsi="Calibri" w:cs="Calibri"/>
+          <w:kern w:val="0"/>
+          <w14:ligatures w14:val="none"/>
+        </w:rPr>
+        <w:t>. Para ello, será necesario el uso de objetos Mock para la interfaz</w:t>
+      </w:r>
       <w:r>
         <w:rPr>
           <w:rFonts w:ascii="Calibri" w:eastAsia="Calibri" w:hAnsi="Calibri" w:cs="Calibri"/>
@@ -7306,103 +6031,15 @@
           <w:kern w:val="0"/>
           <w14:ligatures w14:val="none"/>
         </w:rPr>
-        <w:t>y</w:t>
-      </w:r>
-      <w:r>
-        <w:rPr>
-          <w:rFonts w:ascii="Calibri" w:eastAsia="Calibri" w:hAnsi="Calibri" w:cs="Calibri"/>
-          <w:kern w:val="0"/>
-          <w14:ligatures w14:val="none"/>
-        </w:rPr>
-        <w:t xml:space="preserve"> el </w:t>
-      </w:r>
-      <w:proofErr w:type="spellStart"/>
-      <w:r>
-        <w:rPr>
-          <w:rFonts w:ascii="Calibri" w:eastAsia="Calibri" w:hAnsi="Calibri" w:cs="Calibri"/>
-          <w:kern w:val="0"/>
-          <w14:ligatures w14:val="none"/>
-        </w:rPr>
-        <w:t>Presenter</w:t>
-      </w:r>
-      <w:proofErr w:type="spellEnd"/>
-      <w:r>
-        <w:rPr>
-          <w:rFonts w:ascii="Calibri" w:eastAsia="Calibri" w:hAnsi="Calibri" w:cs="Calibri"/>
-          <w:kern w:val="0"/>
-          <w14:ligatures w14:val="none"/>
-        </w:rPr>
-        <w:t xml:space="preserve"> modificado</w:t>
-      </w:r>
-      <w:r>
-        <w:rPr>
-          <w:rFonts w:ascii="Calibri" w:eastAsia="Calibri" w:hAnsi="Calibri" w:cs="Calibri"/>
-          <w:kern w:val="0"/>
-          <w14:ligatures w14:val="none"/>
-        </w:rPr>
-        <w:t xml:space="preserve">. Para ello, será necesario el uso de objetos </w:t>
-      </w:r>
-      <w:proofErr w:type="spellStart"/>
-      <w:r>
-        <w:rPr>
-          <w:rFonts w:ascii="Calibri" w:eastAsia="Calibri" w:hAnsi="Calibri" w:cs="Calibri"/>
-          <w:kern w:val="0"/>
-          <w14:ligatures w14:val="none"/>
-        </w:rPr>
-        <w:t>Mock</w:t>
-      </w:r>
-      <w:proofErr w:type="spellEnd"/>
-      <w:r>
-        <w:rPr>
-          <w:rFonts w:ascii="Calibri" w:eastAsia="Calibri" w:hAnsi="Calibri" w:cs="Calibri"/>
-          <w:kern w:val="0"/>
-          <w14:ligatures w14:val="none"/>
-        </w:rPr>
-        <w:t xml:space="preserve"> para la interfaz</w:t>
-      </w:r>
-      <w:r>
-        <w:rPr>
-          <w:rFonts w:ascii="Calibri" w:eastAsia="Calibri" w:hAnsi="Calibri" w:cs="Calibri"/>
-          <w:kern w:val="0"/>
-          <w14:ligatures w14:val="none"/>
-        </w:rPr>
-        <w:t xml:space="preserve"> </w:t>
-      </w:r>
-      <w:proofErr w:type="spellStart"/>
-      <w:r>
-        <w:rPr>
-          <w:rFonts w:ascii="Calibri" w:eastAsia="Calibri" w:hAnsi="Calibri" w:cs="Calibri"/>
-          <w:kern w:val="0"/>
-          <w14:ligatures w14:val="none"/>
-        </w:rPr>
-        <w:t>IMainContract#View</w:t>
-      </w:r>
-      <w:proofErr w:type="spellEnd"/>
-      <w:r>
-        <w:rPr>
-          <w:rFonts w:ascii="Calibri" w:eastAsia="Calibri" w:hAnsi="Calibri" w:cs="Calibri"/>
-          <w:kern w:val="0"/>
-          <w14:ligatures w14:val="none"/>
-        </w:rPr>
-        <w:t xml:space="preserve">, probando así la interacción entre </w:t>
-      </w:r>
-      <w:proofErr w:type="spellStart"/>
-      <w:r>
-        <w:rPr>
-          <w:rFonts w:ascii="Calibri" w:eastAsia="Calibri" w:hAnsi="Calibri" w:cs="Calibri"/>
-          <w:kern w:val="0"/>
-          <w14:ligatures w14:val="none"/>
-        </w:rPr>
-        <w:t>IGasStationsDAO</w:t>
-      </w:r>
-      <w:proofErr w:type="spellEnd"/>
-      <w:r>
-        <w:rPr>
-          <w:rFonts w:ascii="Calibri" w:eastAsia="Calibri" w:hAnsi="Calibri" w:cs="Calibri"/>
-          <w:kern w:val="0"/>
-          <w14:ligatures w14:val="none"/>
-        </w:rPr>
-        <w:t xml:space="preserve"> </w:t>
+        <w:t xml:space="preserve">IMainContract#View, probando así la interacción entre </w:t>
+      </w:r>
+      <w:r>
+        <w:rPr>
+          <w:rFonts w:ascii="Calibri" w:eastAsia="Calibri" w:hAnsi="Calibri" w:cs="Calibri"/>
+          <w:kern w:val="0"/>
+          <w14:ligatures w14:val="none"/>
+        </w:rPr>
+        <w:t xml:space="preserve">IGasStationsDAO </w:t>
       </w:r>
       <w:r>
         <w:rPr>
@@ -7418,25 +6055,7 @@
           <w:kern w:val="0"/>
           <w14:ligatures w14:val="none"/>
         </w:rPr>
-        <w:t xml:space="preserve">el </w:t>
-      </w:r>
-      <w:proofErr w:type="spellStart"/>
-      <w:r>
-        <w:rPr>
-          <w:rFonts w:ascii="Calibri" w:eastAsia="Calibri" w:hAnsi="Calibri" w:cs="Calibri"/>
-          <w:kern w:val="0"/>
-          <w14:ligatures w14:val="none"/>
-        </w:rPr>
-        <w:t>Presenter</w:t>
-      </w:r>
-      <w:proofErr w:type="spellEnd"/>
-      <w:r>
-        <w:rPr>
-          <w:rFonts w:ascii="Calibri" w:eastAsia="Calibri" w:hAnsi="Calibri" w:cs="Calibri"/>
-          <w:kern w:val="0"/>
-          <w14:ligatures w14:val="none"/>
-        </w:rPr>
-        <w:t>.</w:t>
+        <w:t>el Presenter.</w:t>
       </w:r>
       <w:r>
         <w:rPr>
@@ -7486,51 +6105,7 @@
           <w:kern w:val="0"/>
           <w14:ligatures w14:val="none"/>
         </w:rPr>
-        <w:t xml:space="preserve">parte del método load(), el resto de métodos son </w:t>
-      </w:r>
-      <w:proofErr w:type="spellStart"/>
-      <w:r>
-        <w:rPr>
-          <w:rFonts w:ascii="Calibri" w:eastAsia="Calibri" w:hAnsi="Calibri" w:cs="Calibri"/>
-          <w:kern w:val="0"/>
-          <w14:ligatures w14:val="none"/>
-        </w:rPr>
-        <w:t>Getters</w:t>
-      </w:r>
-      <w:proofErr w:type="spellEnd"/>
-      <w:r>
-        <w:rPr>
-          <w:rFonts w:ascii="Calibri" w:eastAsia="Calibri" w:hAnsi="Calibri" w:cs="Calibri"/>
-          <w:kern w:val="0"/>
-          <w14:ligatures w14:val="none"/>
-        </w:rPr>
-        <w:t xml:space="preserve">, </w:t>
-      </w:r>
-      <w:proofErr w:type="spellStart"/>
-      <w:r>
-        <w:rPr>
-          <w:rFonts w:ascii="Calibri" w:eastAsia="Calibri" w:hAnsi="Calibri" w:cs="Calibri"/>
-          <w:kern w:val="0"/>
-          <w14:ligatures w14:val="none"/>
-        </w:rPr>
-        <w:t>Setters</w:t>
-      </w:r>
-      <w:proofErr w:type="spellEnd"/>
-      <w:r>
-        <w:rPr>
-          <w:rFonts w:ascii="Calibri" w:eastAsia="Calibri" w:hAnsi="Calibri" w:cs="Calibri"/>
-          <w:kern w:val="0"/>
-          <w14:ligatures w14:val="none"/>
-        </w:rPr>
-        <w:t>, un constructor, métodos del View y de la DAO</w:t>
-      </w:r>
-      <w:r>
-        <w:rPr>
-          <w:rFonts w:ascii="Calibri" w:eastAsia="Calibri" w:hAnsi="Calibri" w:cs="Calibri"/>
-          <w:kern w:val="0"/>
-          <w14:ligatures w14:val="none"/>
-        </w:rPr>
-        <w:t xml:space="preserve">; Y no hay que probar ninguno de estos. Así que para las pruebas de integración, </w:t>
+        <w:t xml:space="preserve">parte del método load(), el resto de métodos son Getters, Setters, un constructor, métodos del View y de la DAO; Y no hay que probar ninguno de estos. Así que para las pruebas de integración, </w:t>
       </w:r>
       <w:r>
         <w:rPr>
@@ -7701,21 +6276,8 @@
           <w:u w:val="single"/>
           <w14:ligatures w14:val="none"/>
         </w:rPr>
-        <w:t xml:space="preserve"> – Listados de gasolineras con datos de </w:t>
-      </w:r>
-      <w:proofErr w:type="spellStart"/>
-      <w:r>
-        <w:rPr>
-          <w:rFonts w:ascii="Calibri" w:eastAsia="Calibri" w:hAnsi="Calibri" w:cs="Calibri"/>
-          <w:b/>
-          <w:bCs/>
-          <w:kern w:val="0"/>
-          <w:u w:val="single"/>
-          <w14:ligatures w14:val="none"/>
-        </w:rPr>
-        <w:t>interes</w:t>
-      </w:r>
-      <w:proofErr w:type="spellEnd"/>
+        <w:t xml:space="preserve"> – Listados de gasolineras con datos de interes</w:t>
+      </w:r>
     </w:p>
     <w:p>
       <w:pPr>
@@ -7789,39 +6351,15 @@
           <w:kern w:val="0"/>
           <w14:ligatures w14:val="none"/>
         </w:rPr>
-        <w:t xml:space="preserve"> 2024</w:t>
-      </w:r>
-      <w:r>
-        <w:rPr>
-          <w:rFonts w:ascii="Calibri" w:eastAsia="Calibri" w:hAnsi="Calibri" w:cs="Calibri"/>
-          <w:kern w:val="0"/>
-          <w14:ligatures w14:val="none"/>
-        </w:rPr>
-        <w:t>/</w:t>
-      </w:r>
-      <w:r>
-        <w:rPr>
-          <w:rFonts w:ascii="Calibri" w:eastAsia="Calibri" w:hAnsi="Calibri" w:cs="Calibri"/>
-          <w:kern w:val="0"/>
-          <w14:ligatures w14:val="none"/>
-        </w:rPr>
-        <w:t>11</w:t>
-      </w:r>
-      <w:r>
-        <w:rPr>
-          <w:rFonts w:ascii="Calibri" w:eastAsia="Calibri" w:hAnsi="Calibri" w:cs="Calibri"/>
-          <w:kern w:val="0"/>
-          <w14:ligatures w14:val="none"/>
-        </w:rPr>
-        <w:t>/</w:t>
-      </w:r>
-      <w:r>
-        <w:rPr>
-          <w:rFonts w:ascii="Calibri" w:eastAsia="Calibri" w:hAnsi="Calibri" w:cs="Calibri"/>
-          <w:kern w:val="0"/>
-          <w14:ligatures w14:val="none"/>
-        </w:rPr>
-        <w:t>17</w:t>
+        <w:t xml:space="preserve"> </w:t>
+      </w:r>
+      <w:r>
+        <w:rPr>
+          <w:rFonts w:ascii="Calibri" w:eastAsia="Calibri" w:hAnsi="Calibri" w:cs="Calibri"/>
+          <w:kern w:val="0"/>
+          <w14:ligatures w14:val="none"/>
+        </w:rPr>
+        <w:t>17/11/2024</w:t>
       </w:r>
       <w:r>
         <w:rPr>
@@ -7857,29 +6395,7 @@
           <w:kern w:val="0"/>
           <w14:ligatures w14:val="none"/>
         </w:rPr>
-        <w:t>Rótulo (</w:t>
-      </w:r>
-      <w:proofErr w:type="spellStart"/>
-      <w:r>
-        <w:rPr>
-          <w:rFonts w:ascii="Calibri" w:eastAsia="Calibri" w:hAnsi="Calibri" w:cs="Calibri"/>
-          <w:b/>
-          <w:bCs/>
-          <w:kern w:val="0"/>
-          <w14:ligatures w14:val="none"/>
-        </w:rPr>
-        <w:t>IDs</w:t>
-      </w:r>
-      <w:proofErr w:type="spellEnd"/>
-      <w:r>
-        <w:rPr>
-          <w:rFonts w:ascii="Calibri" w:eastAsia="Calibri" w:hAnsi="Calibri" w:cs="Calibri"/>
-          <w:b/>
-          <w:bCs/>
-          <w:kern w:val="0"/>
-          <w14:ligatures w14:val="none"/>
-        </w:rPr>
-        <w:t xml:space="preserve"> de objetos gasolinera): </w:t>
+        <w:t xml:space="preserve">Rótulo (IDs de objetos gasolinera): </w:t>
       </w:r>
       <w:r>
         <w:rPr>
@@ -8042,29 +6558,7 @@
           <w:kern w:val="0"/>
           <w14:ligatures w14:val="none"/>
         </w:rPr>
-        <w:t>Rótulo (</w:t>
-      </w:r>
-      <w:proofErr w:type="spellStart"/>
-      <w:r>
-        <w:rPr>
-          <w:rFonts w:ascii="Calibri" w:eastAsia="Calibri" w:hAnsi="Calibri" w:cs="Calibri"/>
-          <w:b/>
-          <w:bCs/>
-          <w:kern w:val="0"/>
-          <w14:ligatures w14:val="none"/>
-        </w:rPr>
-        <w:t>IDs</w:t>
-      </w:r>
-      <w:proofErr w:type="spellEnd"/>
-      <w:r>
-        <w:rPr>
-          <w:rFonts w:ascii="Calibri" w:eastAsia="Calibri" w:hAnsi="Calibri" w:cs="Calibri"/>
-          <w:b/>
-          <w:bCs/>
-          <w:kern w:val="0"/>
-          <w14:ligatures w14:val="none"/>
-        </w:rPr>
-        <w:t xml:space="preserve"> de objetos gasolinera): </w:t>
+        <w:t xml:space="preserve">Rótulo (IDs de objetos gasolinera): </w:t>
       </w:r>
       <w:r>
         <w:rPr>
@@ -8144,7 +6638,6 @@
           <w:rFonts w:ascii="Calibri" w:eastAsia="Calibri" w:hAnsi="Calibri" w:cs="Calibri"/>
           <w:b/>
           <w:bCs/>
-          <w:color w:val="FF0000"/>
           <w:kern w:val="0"/>
           <w:u w:val="single"/>
           <w14:ligatures w14:val="none"/>
@@ -8199,24 +6692,66 @@
           <w:rFonts w:ascii="Calibri" w:eastAsia="Calibri" w:hAnsi="Calibri" w:cs="Calibri"/>
           <w:b/>
           <w:bCs/>
-          <w:color w:val="FF0000"/>
           <w:kern w:val="0"/>
           <w:u w:val="single"/>
           <w14:ligatures w14:val="none"/>
         </w:rPr>
-        <w:t>X</w:t>
+        <w:t>1.A (</w:t>
       </w:r>
       <w:r>
         <w:rPr>
           <w:rFonts w:ascii="Calibri" w:eastAsia="Calibri" w:hAnsi="Calibri" w:cs="Calibri"/>
           <w:b/>
           <w:bCs/>
-          <w:color w:val="FF0000"/>
           <w:kern w:val="0"/>
           <w:u w:val="single"/>
           <w14:ligatures w14:val="none"/>
         </w:rPr>
-        <w:t xml:space="preserve"> (NOMBRE DEL AUTOR)</w:t>
+        <w:t>P</w:t>
+      </w:r>
+      <w:r>
+        <w:rPr>
+          <w:rFonts w:ascii="Calibri" w:eastAsia="Calibri" w:hAnsi="Calibri" w:cs="Calibri"/>
+          <w:b/>
+          <w:bCs/>
+          <w:kern w:val="0"/>
+          <w:u w:val="single"/>
+          <w14:ligatures w14:val="none"/>
+        </w:rPr>
+        <w:t>ablo</w:t>
+      </w:r>
+      <w:r>
+        <w:rPr>
+          <w:rFonts w:ascii="Calibri" w:eastAsia="Calibri" w:hAnsi="Calibri" w:cs="Calibri"/>
+          <w:b/>
+          <w:bCs/>
+          <w:kern w:val="0"/>
+          <w:u w:val="single"/>
+          <w14:ligatures w14:val="none"/>
+        </w:rPr>
+        <w:t xml:space="preserve"> L</w:t>
+      </w:r>
+      <w:r>
+        <w:rPr>
+          <w:rFonts w:ascii="Calibri" w:eastAsia="Calibri" w:hAnsi="Calibri" w:cs="Calibri"/>
+          <w:b/>
+          <w:bCs/>
+          <w:kern w:val="0"/>
+          <w:u w:val="single"/>
+          <w14:ligatures w14:val="none"/>
+        </w:rPr>
+        <w:t>anderas</w:t>
+      </w:r>
+      <w:r>
+        <w:rPr>
+          <w:rFonts w:ascii="Calibri" w:eastAsia="Calibri" w:hAnsi="Calibri" w:cs="Calibri"/>
+          <w:b/>
+          <w:bCs/>
+          <w:kern w:val="0"/>
+          <w:u w:val="single"/>
+          <w14:ligatures w14:val="none"/>
+        </w:rPr>
+        <w:t>)</w:t>
       </w:r>
     </w:p>
     <w:p>
@@ -8227,19 +6762,17 @@
         <w:spacing w:after="120" w:line="240" w:lineRule="auto"/>
         <w:rPr>
           <w:rFonts w:ascii="Calibri" w:eastAsia="Calibri" w:hAnsi="Calibri" w:cs="Calibri"/>
-          <w:color w:val="FF0000"/>
-          <w:kern w:val="0"/>
-          <w14:ligatures w14:val="none"/>
-        </w:rPr>
-      </w:pPr>
-      <w:r>
-        <w:rPr>
-          <w:rFonts w:ascii="Calibri" w:eastAsia="Calibri" w:hAnsi="Calibri" w:cs="Calibri"/>
-          <w:color w:val="FF0000"/>
-          <w:kern w:val="0"/>
-          <w14:ligatures w14:val="none"/>
-        </w:rPr>
-        <w:t>&lt;Comentarios&gt;</w:t>
+          <w:kern w:val="0"/>
+          <w14:ligatures w14:val="none"/>
+        </w:rPr>
+      </w:pPr>
+      <w:r>
+        <w:rPr>
+          <w:rFonts w:ascii="Calibri" w:eastAsia="Calibri" w:hAnsi="Calibri" w:cs="Calibri"/>
+          <w:kern w:val="0"/>
+          <w14:ligatures w14:val="none"/>
+        </w:rPr>
+        <w:t>Después de programar y ejecutar los tests no se ha detectado ningún problema en el código analizado.</w:t>
       </w:r>
     </w:p>
     <w:p>
@@ -8252,7 +6785,6 @@
           <w:rFonts w:ascii="Calibri" w:eastAsia="Calibri" w:hAnsi="Calibri" w:cs="Calibri"/>
           <w:b/>
           <w:bCs/>
-          <w:color w:val="FF0000"/>
           <w:kern w:val="0"/>
           <w:u w:val="single"/>
           <w14:ligatures w14:val="none"/>
@@ -8267,7 +6799,7 @@
           <w:u w:val="single"/>
           <w14:ligatures w14:val="none"/>
         </w:rPr>
-        <w:t xml:space="preserve">Prueba </w:t>
+        <w:t>Prueba unitaria para el caso de U</w:t>
       </w:r>
       <w:r>
         <w:rPr>
@@ -8278,7 +6810,7 @@
           <w:u w:val="single"/>
           <w14:ligatures w14:val="none"/>
         </w:rPr>
-        <w:t>unitaria para el caso de U</w:t>
+        <w:t>P</w:t>
       </w:r>
       <w:r>
         <w:rPr>
@@ -8289,7 +6821,7 @@
           <w:u w:val="single"/>
           <w14:ligatures w14:val="none"/>
         </w:rPr>
-        <w:t>P</w:t>
+        <w:t>.</w:t>
       </w:r>
       <w:r>
         <w:rPr>
@@ -8300,31 +6832,40 @@
           <w:u w:val="single"/>
           <w14:ligatures w14:val="none"/>
         </w:rPr>
-        <w:t>.</w:t>
+        <w:t>1</w:t>
       </w:r>
       <w:r>
         <w:rPr>
           <w:rFonts w:ascii="Calibri" w:eastAsia="Calibri" w:hAnsi="Calibri" w:cs="Calibri"/>
           <w:b/>
           <w:bCs/>
-          <w:color w:val="FF0000"/>
           <w:kern w:val="0"/>
           <w:u w:val="single"/>
           <w14:ligatures w14:val="none"/>
         </w:rPr>
-        <w:t>X</w:t>
+        <w:t xml:space="preserve"> (</w:t>
       </w:r>
       <w:r>
         <w:rPr>
           <w:rFonts w:ascii="Calibri" w:eastAsia="Calibri" w:hAnsi="Calibri" w:cs="Calibri"/>
           <w:b/>
           <w:bCs/>
-          <w:color w:val="FF0000"/>
           <w:kern w:val="0"/>
           <w:u w:val="single"/>
           <w14:ligatures w14:val="none"/>
         </w:rPr>
-        <w:t xml:space="preserve"> (NOMBRE DEL AUTOR)</w:t>
+        <w:t>Lucía Fernández Mancebo</w:t>
+      </w:r>
+      <w:r>
+        <w:rPr>
+          <w:rFonts w:ascii="Calibri" w:eastAsia="Calibri" w:hAnsi="Calibri" w:cs="Calibri"/>
+          <w:b/>
+          <w:bCs/>
+          <w:kern w:val="0"/>
+          <w:u w:val="single"/>
+          <w14:ligatures w14:val="none"/>
+        </w:rPr>
+        <w:t>)</w:t>
       </w:r>
     </w:p>
     <w:p>
@@ -8333,144 +6874,341 @@
         <w:autoSpaceDN w:val="0"/>
         <w:adjustRightInd w:val="0"/>
         <w:spacing w:after="120" w:line="240" w:lineRule="auto"/>
-        <w:rPr>
-          <w:rFonts w:ascii="Calibri" w:eastAsia="Calibri" w:hAnsi="Calibri" w:cs="Calibri"/>
-          <w:color w:val="FF0000"/>
-          <w:kern w:val="0"/>
-          <w14:ligatures w14:val="none"/>
-        </w:rPr>
-      </w:pPr>
-      <w:r>
-        <w:rPr>
-          <w:rFonts w:ascii="Calibri" w:eastAsia="Calibri" w:hAnsi="Calibri" w:cs="Calibri"/>
-          <w:color w:val="FF0000"/>
-          <w:kern w:val="0"/>
-          <w14:ligatures w14:val="none"/>
-        </w:rPr>
-        <w:t>&lt;Comentarios&gt;</w:t>
+        <w:jc w:val="both"/>
+        <w:rPr>
+          <w:rFonts w:ascii="Calibri" w:eastAsia="Calibri" w:hAnsi="Calibri" w:cs="Calibri"/>
+          <w:kern w:val="0"/>
+          <w14:ligatures w14:val="none"/>
+        </w:rPr>
+      </w:pPr>
+      <w:r>
+        <w:rPr>
+          <w:rFonts w:ascii="Calibri" w:eastAsia="Calibri" w:hAnsi="Calibri" w:cs="Calibri"/>
+          <w:kern w:val="0"/>
+          <w14:ligatures w14:val="none"/>
+        </w:rPr>
+        <w:t>A la hora de programar y ejecutar los test definidos, se han encontrado los siguientes problemas en el código:</w:t>
       </w:r>
     </w:p>
     <w:p>
       <w:pPr>
+        <w:pStyle w:val="Prrafodelista"/>
+        <w:numPr>
+          <w:ilvl w:val="0"/>
+          <w:numId w:val="8"/>
+        </w:numPr>
         <w:autoSpaceDE w:val="0"/>
         <w:autoSpaceDN w:val="0"/>
         <w:adjustRightInd w:val="0"/>
         <w:spacing w:after="120" w:line="240" w:lineRule="auto"/>
-        <w:rPr>
-          <w:rFonts w:ascii="Calibri" w:eastAsia="Calibri" w:hAnsi="Calibri" w:cs="Calibri"/>
-          <w:b/>
-          <w:bCs/>
-          <w:color w:val="FF0000"/>
-          <w:kern w:val="0"/>
-          <w:u w:val="single"/>
-          <w14:ligatures w14:val="none"/>
-        </w:rPr>
-      </w:pPr>
-      <w:r>
-        <w:rPr>
-          <w:rFonts w:ascii="Calibri" w:eastAsia="Calibri" w:hAnsi="Calibri" w:cs="Calibri"/>
-          <w:b/>
-          <w:bCs/>
-          <w:kern w:val="0"/>
-          <w:u w:val="single"/>
-          <w14:ligatures w14:val="none"/>
-        </w:rPr>
-        <w:t xml:space="preserve">Prueba </w:t>
-      </w:r>
-      <w:r>
-        <w:rPr>
-          <w:rFonts w:ascii="Calibri" w:eastAsia="Calibri" w:hAnsi="Calibri" w:cs="Calibri"/>
-          <w:b/>
-          <w:bCs/>
-          <w:kern w:val="0"/>
-          <w:u w:val="single"/>
-          <w14:ligatures w14:val="none"/>
-        </w:rPr>
-        <w:t xml:space="preserve">de integración para el caso de </w:t>
-      </w:r>
-      <w:r>
-        <w:rPr>
-          <w:rFonts w:ascii="Calibri" w:eastAsia="Calibri" w:hAnsi="Calibri" w:cs="Calibri"/>
-          <w:b/>
-          <w:bCs/>
-          <w:kern w:val="0"/>
-          <w:u w:val="single"/>
-          <w14:ligatures w14:val="none"/>
-        </w:rPr>
-        <w:t>IP</w:t>
-      </w:r>
-      <w:r>
-        <w:rPr>
-          <w:rFonts w:ascii="Calibri" w:eastAsia="Calibri" w:hAnsi="Calibri" w:cs="Calibri"/>
-          <w:b/>
-          <w:bCs/>
-          <w:kern w:val="0"/>
-          <w:u w:val="single"/>
-          <w14:ligatures w14:val="none"/>
-        </w:rPr>
+        <w:ind w:left="714" w:hanging="357"/>
+        <w:contextualSpacing w:val="0"/>
+        <w:jc w:val="both"/>
+        <w:rPr>
+          <w:rFonts w:ascii="Calibri" w:eastAsia="Calibri" w:hAnsi="Calibri" w:cs="Calibri"/>
+          <w:kern w:val="0"/>
+          <w14:ligatures w14:val="none"/>
+        </w:rPr>
+      </w:pPr>
+      <w:r>
+        <w:t>U</w:t>
+      </w:r>
+      <w:r>
+        <w:t>P1</w:t>
+      </w:r>
+      <w:r>
         <w:t>.</w:t>
       </w:r>
       <w:r>
-        <w:rPr>
-          <w:rFonts w:ascii="Calibri" w:eastAsia="Calibri" w:hAnsi="Calibri" w:cs="Calibri"/>
-          <w:b/>
-          <w:bCs/>
-          <w:color w:val="FF0000"/>
-          <w:kern w:val="0"/>
-          <w:u w:val="single"/>
-          <w14:ligatures w14:val="none"/>
-        </w:rPr>
-        <w:t>X</w:t>
-      </w:r>
-      <w:r>
-        <w:rPr>
-          <w:rFonts w:ascii="Calibri" w:eastAsia="Calibri" w:hAnsi="Calibri" w:cs="Calibri"/>
-          <w:b/>
-          <w:bCs/>
-          <w:color w:val="FF0000"/>
-          <w:kern w:val="0"/>
-          <w:u w:val="single"/>
-          <w14:ligatures w14:val="none"/>
-        </w:rPr>
-        <w:t xml:space="preserve"> (NOMBRE DEL AUTOR)</w:t>
+        <w:t>d</w:t>
+      </w:r>
+      <w:r>
+        <w:t>: No se llamaba al método showStations(). Esto se debía a que en el onFailure() no se llamaba al initialiceGasStationList() cuando la lista estaba vacía</w:t>
+      </w:r>
+      <w:r>
+        <w:t>, sino cuando tenía elementos</w:t>
+      </w:r>
+      <w:r>
+        <w:t xml:space="preserve">. Para solucionarlo, se llama a dicho método </w:t>
+      </w:r>
+      <w:r>
+        <w:t>al inicio del try, con la lista de gasolineras (así se invoca tanto si la lista está vacía como si está llena).</w:t>
       </w:r>
     </w:p>
     <w:p>
       <w:pPr>
+        <w:pStyle w:val="Prrafodelista"/>
+        <w:numPr>
+          <w:ilvl w:val="0"/>
+          <w:numId w:val="8"/>
+        </w:numPr>
         <w:autoSpaceDE w:val="0"/>
         <w:autoSpaceDN w:val="0"/>
         <w:adjustRightInd w:val="0"/>
         <w:spacing w:after="120" w:line="240" w:lineRule="auto"/>
-        <w:rPr>
-          <w:rFonts w:ascii="Calibri" w:eastAsia="Calibri" w:hAnsi="Calibri" w:cs="Calibri"/>
-          <w:color w:val="FF0000"/>
-          <w:kern w:val="0"/>
-          <w14:ligatures w14:val="none"/>
-        </w:rPr>
-      </w:pPr>
-      <w:r>
-        <w:rPr>
-          <w:rFonts w:ascii="Calibri" w:eastAsia="Calibri" w:hAnsi="Calibri" w:cs="Calibri"/>
-          <w:color w:val="FF0000"/>
-          <w:kern w:val="0"/>
-          <w14:ligatures w14:val="none"/>
-        </w:rPr>
-        <w:t>&lt;Comentarios&gt;</w:t>
+        <w:ind w:left="714" w:hanging="357"/>
+        <w:contextualSpacing w:val="0"/>
+        <w:jc w:val="both"/>
+        <w:rPr>
+          <w:rFonts w:ascii="Calibri" w:eastAsia="Calibri" w:hAnsi="Calibri" w:cs="Calibri"/>
+          <w:kern w:val="0"/>
+          <w14:ligatures w14:val="none"/>
+        </w:rPr>
+      </w:pPr>
+      <w:r>
+        <w:t xml:space="preserve">UP1.e: No se llamaba al método showStations() </w:t>
+      </w:r>
+      <w:r>
+        <w:t xml:space="preserve">al lanzarse la excepción de lectura de BBDD, debido a que, no se valora el hecho de mostrar una lista vacía cuando se produce una excepción (en general), y por ello, tampoco se muestra el mensaje de error al cargar las gasolineras. Al final, se optó por invocar al método </w:t>
+      </w:r>
+      <w:r>
+        <w:t>initialiceGasStationList()</w:t>
+      </w:r>
+      <w:r>
+        <w:t xml:space="preserve"> con una lista vacía en el catch para las excepciones.</w:t>
       </w:r>
     </w:p>
     <w:p>
       <w:pPr>
+        <w:pStyle w:val="Prrafodelista"/>
+        <w:numPr>
+          <w:ilvl w:val="0"/>
+          <w:numId w:val="8"/>
+        </w:numPr>
         <w:autoSpaceDE w:val="0"/>
         <w:autoSpaceDN w:val="0"/>
         <w:adjustRightInd w:val="0"/>
         <w:spacing w:after="120" w:line="240" w:lineRule="auto"/>
-        <w:rPr>
-          <w:rFonts w:ascii="Calibri" w:eastAsia="Calibri" w:hAnsi="Calibri" w:cs="Calibri"/>
-          <w:color w:val="FF0000"/>
-          <w:kern w:val="0"/>
-          <w14:ligatures w14:val="none"/>
-        </w:rPr>
-      </w:pPr>
+        <w:ind w:left="714" w:hanging="357"/>
+        <w:contextualSpacing w:val="0"/>
+        <w:jc w:val="both"/>
+        <w:rPr>
+          <w:rFonts w:ascii="Calibri" w:eastAsia="Calibri" w:hAnsi="Calibri" w:cs="Calibri"/>
+          <w:kern w:val="0"/>
+          <w14:ligatures w14:val="none"/>
+        </w:rPr>
+      </w:pPr>
+      <w:r>
+        <w:t xml:space="preserve"> </w:t>
+      </w:r>
+      <w:r>
+        <w:t xml:space="preserve">UP1.f: No se mostraba el mensaje de “Error al guardar en la Base de Datos”, no se </w:t>
+      </w:r>
+      <w:r>
+        <w:t xml:space="preserve">capturaba en el onSuccess() </w:t>
+      </w:r>
+      <w:r>
+        <w:t xml:space="preserve">la excepción de BBDD que retornase </w:t>
+      </w:r>
+      <w:r>
+        <w:t xml:space="preserve">el mensaje de error. Para ello, </w:t>
+      </w:r>
+      <w:r>
+        <w:t xml:space="preserve">se ha añadido un bloque catch que capture la </w:t>
+      </w:r>
+      <w:r>
+        <w:t>excepció</w:t>
+      </w:r>
+      <w:r>
+        <w:t>n</w:t>
+      </w:r>
+      <w:r>
+        <w:t xml:space="preserve"> ( y otras excepciones)</w:t>
+      </w:r>
+      <w:r>
+        <w:t xml:space="preserve"> y retorne el mensaje.</w:t>
+      </w:r>
+      <w:r>
+        <w:t xml:space="preserve"> Además de inicializar la lista de gasolineras retornadas por el servicio con un bloque finally.</w:t>
+      </w:r>
+    </w:p>
+    <w:p>
+      <w:pPr>
+        <w:autoSpaceDE w:val="0"/>
+        <w:autoSpaceDN w:val="0"/>
+        <w:adjustRightInd w:val="0"/>
+        <w:spacing w:after="120" w:line="240" w:lineRule="auto"/>
+        <w:jc w:val="both"/>
+        <w:rPr>
+          <w:rFonts w:ascii="Calibri" w:eastAsia="Calibri" w:hAnsi="Calibri" w:cs="Calibri"/>
+          <w:kern w:val="0"/>
+          <w14:ligatures w14:val="none"/>
+        </w:rPr>
+      </w:pPr>
+      <w:r>
+        <w:rPr>
+          <w:rFonts w:ascii="Calibri" w:eastAsia="Calibri" w:hAnsi="Calibri" w:cs="Calibri"/>
+          <w:kern w:val="0"/>
+          <w14:ligatures w14:val="none"/>
+        </w:rPr>
+        <w:lastRenderedPageBreak/>
+        <w:t>Antes, se trataba la excepción de base de datos como una SQLException, que no se podía lanzar en la programación de los Mocks y se envolvía dentro de un RuntimeException para lanzarlo. Sin embargo, se ha encontrado la excepción SQLiteException, y dado que Room funciona con SQLite, se ha decidido cambiar esto en los test, verificando su correcto funcionamiento.</w:t>
+      </w:r>
+    </w:p>
+    <w:p>
+      <w:pPr>
+        <w:autoSpaceDE w:val="0"/>
+        <w:autoSpaceDN w:val="0"/>
+        <w:adjustRightInd w:val="0"/>
+        <w:spacing w:after="120" w:line="240" w:lineRule="auto"/>
+        <w:rPr>
+          <w:rFonts w:ascii="Calibri" w:eastAsia="Calibri" w:hAnsi="Calibri" w:cs="Calibri"/>
+          <w:b/>
+          <w:bCs/>
+          <w:kern w:val="0"/>
+          <w:u w:val="single"/>
+          <w14:ligatures w14:val="none"/>
+        </w:rPr>
+      </w:pPr>
+      <w:r>
+        <w:rPr>
+          <w:rFonts w:ascii="Calibri" w:eastAsia="Calibri" w:hAnsi="Calibri" w:cs="Calibri"/>
+          <w:b/>
+          <w:bCs/>
+          <w:kern w:val="0"/>
+          <w:u w:val="single"/>
+          <w14:ligatures w14:val="none"/>
+        </w:rPr>
+        <w:t xml:space="preserve">Prueba de integración para el caso de </w:t>
+      </w:r>
+      <w:r>
+        <w:rPr>
+          <w:rFonts w:ascii="Calibri" w:eastAsia="Calibri" w:hAnsi="Calibri" w:cs="Calibri"/>
+          <w:b/>
+          <w:bCs/>
+          <w:kern w:val="0"/>
+          <w:u w:val="single"/>
+          <w14:ligatures w14:val="none"/>
+        </w:rPr>
+        <w:t>IP</w:t>
+      </w:r>
+      <w:r>
+        <w:rPr>
+          <w:rFonts w:ascii="Calibri" w:eastAsia="Calibri" w:hAnsi="Calibri" w:cs="Calibri"/>
+          <w:b/>
+          <w:bCs/>
+          <w:kern w:val="0"/>
+          <w:u w:val="single"/>
+          <w14:ligatures w14:val="none"/>
+        </w:rPr>
+        <w:t>.</w:t>
+      </w:r>
+      <w:r>
+        <w:rPr>
+          <w:rFonts w:ascii="Calibri" w:eastAsia="Calibri" w:hAnsi="Calibri" w:cs="Calibri"/>
+          <w:b/>
+          <w:bCs/>
+          <w:kern w:val="0"/>
+          <w:u w:val="single"/>
+          <w14:ligatures w14:val="none"/>
+        </w:rPr>
+        <w:t>2</w:t>
+      </w:r>
+      <w:r>
+        <w:rPr>
+          <w:rFonts w:ascii="Calibri" w:eastAsia="Calibri" w:hAnsi="Calibri" w:cs="Calibri"/>
+          <w:b/>
+          <w:bCs/>
+          <w:kern w:val="0"/>
+          <w:u w:val="single"/>
+          <w14:ligatures w14:val="none"/>
+        </w:rPr>
+        <w:t xml:space="preserve"> (</w:t>
+      </w:r>
+      <w:r>
+        <w:rPr>
+          <w:rFonts w:ascii="Calibri" w:eastAsia="Calibri" w:hAnsi="Calibri" w:cs="Calibri"/>
+          <w:b/>
+          <w:bCs/>
+          <w:kern w:val="0"/>
+          <w:u w:val="single"/>
+          <w14:ligatures w14:val="none"/>
+        </w:rPr>
+        <w:t>Lucía Fernández Mancebo</w:t>
+      </w:r>
+      <w:r>
+        <w:rPr>
+          <w:rFonts w:ascii="Calibri" w:eastAsia="Calibri" w:hAnsi="Calibri" w:cs="Calibri"/>
+          <w:b/>
+          <w:bCs/>
+          <w:kern w:val="0"/>
+          <w:u w:val="single"/>
+          <w14:ligatures w14:val="none"/>
+        </w:rPr>
+        <w:t>)</w:t>
+      </w:r>
+    </w:p>
+    <w:p>
+      <w:pPr>
+        <w:autoSpaceDE w:val="0"/>
+        <w:autoSpaceDN w:val="0"/>
+        <w:adjustRightInd w:val="0"/>
+        <w:spacing w:after="120" w:line="240" w:lineRule="auto"/>
+        <w:jc w:val="both"/>
+        <w:rPr>
+          <w:rFonts w:ascii="Calibri" w:eastAsia="Calibri" w:hAnsi="Calibri" w:cs="Calibri"/>
+          <w:kern w:val="0"/>
+          <w14:ligatures w14:val="none"/>
+        </w:rPr>
+      </w:pPr>
+      <w:r>
+        <w:rPr>
+          <w:rFonts w:ascii="Calibri" w:eastAsia="Calibri" w:hAnsi="Calibri" w:cs="Calibri"/>
+          <w:kern w:val="0"/>
+          <w14:ligatures w14:val="none"/>
+        </w:rPr>
+        <w:t>A la hora de realizar las pruebas de integración, se han programado los mismos casos que en las pruebas unitarias a excepción de los fallos en la DAO. No ha habido problemas detectados en la ejecución de estas pruebas ya que se han realizado tras las unitarias, y se ha podido comprobar que todo funciona correctamente.</w:t>
+      </w:r>
+    </w:p>
+    <w:p>
+      <w:pPr>
+        <w:autoSpaceDE w:val="0"/>
+        <w:autoSpaceDN w:val="0"/>
+        <w:adjustRightInd w:val="0"/>
+        <w:spacing w:after="120" w:line="240" w:lineRule="auto"/>
+        <w:jc w:val="both"/>
+        <w:rPr>
+          <w:rFonts w:ascii="Calibri" w:eastAsia="Calibri" w:hAnsi="Calibri" w:cs="Calibri"/>
+          <w:b/>
+          <w:bCs/>
+          <w:kern w:val="0"/>
+          <w:u w:val="single"/>
+          <w14:ligatures w14:val="none"/>
+        </w:rPr>
+      </w:pPr>
+      <w:r>
+        <w:rPr>
+          <w:rFonts w:ascii="Calibri" w:eastAsia="Calibri" w:hAnsi="Calibri" w:cs="Calibri"/>
+          <w:b/>
+          <w:bCs/>
+          <w:kern w:val="0"/>
+          <w:u w:val="single"/>
+          <w14:ligatures w14:val="none"/>
+        </w:rPr>
+        <w:t>Arreglo de pruebas unitarias del PointsPresenter.java (Lucía Fernández Mancebo)</w:t>
+      </w:r>
+    </w:p>
+    <w:p>
+      <w:pPr>
+        <w:autoSpaceDE w:val="0"/>
+        <w:autoSpaceDN w:val="0"/>
+        <w:adjustRightInd w:val="0"/>
+        <w:spacing w:after="120" w:line="240" w:lineRule="auto"/>
+        <w:jc w:val="both"/>
+        <w:rPr>
+          <w:rFonts w:ascii="Calibri" w:eastAsia="Calibri" w:hAnsi="Calibri" w:cs="Calibri"/>
+          <w:kern w:val="0"/>
+          <w14:ligatures w14:val="none"/>
+        </w:rPr>
+      </w:pPr>
+      <w:r>
+        <w:rPr>
+          <w:rFonts w:ascii="Calibri" w:eastAsia="Calibri" w:hAnsi="Calibri" w:cs="Calibri"/>
+          <w:kern w:val="0"/>
+          <w14:ligatures w14:val="none"/>
+        </w:rPr>
+        <w:t>Se han arreglado para la clase PointsPresenterTest.java los errores de los Test Unitarios realizados. Se han arreglado los test que lanzaban excepciones para las pruebas del “Crear puntos de Interés por coordenadas”, y se ha añadido el método equals() para la clase Puntos de Interés.</w:t>
+      </w:r>
     </w:p>
     <w:p>
       <w:pPr>
@@ -8783,6 +7521,118 @@
     </w:lvl>
   </w:abstractNum>
   <w:abstractNum w:abstractNumId="2" w15:restartNumberingAfterBreak="0">
+    <w:nsid w:val="3A464B28"/>
+    <w:multiLevelType w:val="hybridMultilevel"/>
+    <w:tmpl w:val="790C56AA"/>
+    <w:lvl w:ilvl="0" w:tplc="68029098">
+      <w:numFmt w:val="bullet"/>
+      <w:lvlText w:val="-"/>
+      <w:lvlJc w:val="left"/>
+      <w:pPr>
+        <w:ind w:left="720" w:hanging="360"/>
+      </w:pPr>
+      <w:rPr>
+        <w:rFonts w:ascii="Calibri" w:eastAsia="Calibri" w:hAnsi="Calibri" w:cs="Calibri" w:hint="default"/>
+      </w:rPr>
+    </w:lvl>
+    <w:lvl w:ilvl="1" w:tplc="0C0A0003" w:tentative="1">
+      <w:start w:val="1"/>
+      <w:numFmt w:val="bullet"/>
+      <w:lvlText w:val="o"/>
+      <w:lvlJc w:val="left"/>
+      <w:pPr>
+        <w:ind w:left="1440" w:hanging="360"/>
+      </w:pPr>
+      <w:rPr>
+        <w:rFonts w:ascii="Courier New" w:hAnsi="Courier New" w:cs="Courier New" w:hint="default"/>
+      </w:rPr>
+    </w:lvl>
+    <w:lvl w:ilvl="2" w:tplc="0C0A0005" w:tentative="1">
+      <w:start w:val="1"/>
+      <w:numFmt w:val="bullet"/>
+      <w:lvlText w:val=""/>
+      <w:lvlJc w:val="left"/>
+      <w:pPr>
+        <w:ind w:left="2160" w:hanging="360"/>
+      </w:pPr>
+      <w:rPr>
+        <w:rFonts w:ascii="Wingdings" w:hAnsi="Wingdings" w:hint="default"/>
+      </w:rPr>
+    </w:lvl>
+    <w:lvl w:ilvl="3" w:tplc="0C0A0001" w:tentative="1">
+      <w:start w:val="1"/>
+      <w:numFmt w:val="bullet"/>
+      <w:lvlText w:val=""/>
+      <w:lvlJc w:val="left"/>
+      <w:pPr>
+        <w:ind w:left="2880" w:hanging="360"/>
+      </w:pPr>
+      <w:rPr>
+        <w:rFonts w:ascii="Symbol" w:hAnsi="Symbol" w:hint="default"/>
+      </w:rPr>
+    </w:lvl>
+    <w:lvl w:ilvl="4" w:tplc="0C0A0003" w:tentative="1">
+      <w:start w:val="1"/>
+      <w:numFmt w:val="bullet"/>
+      <w:lvlText w:val="o"/>
+      <w:lvlJc w:val="left"/>
+      <w:pPr>
+        <w:ind w:left="3600" w:hanging="360"/>
+      </w:pPr>
+      <w:rPr>
+        <w:rFonts w:ascii="Courier New" w:hAnsi="Courier New" w:cs="Courier New" w:hint="default"/>
+      </w:rPr>
+    </w:lvl>
+    <w:lvl w:ilvl="5" w:tplc="0C0A0005" w:tentative="1">
+      <w:start w:val="1"/>
+      <w:numFmt w:val="bullet"/>
+      <w:lvlText w:val=""/>
+      <w:lvlJc w:val="left"/>
+      <w:pPr>
+        <w:ind w:left="4320" w:hanging="360"/>
+      </w:pPr>
+      <w:rPr>
+        <w:rFonts w:ascii="Wingdings" w:hAnsi="Wingdings" w:hint="default"/>
+      </w:rPr>
+    </w:lvl>
+    <w:lvl w:ilvl="6" w:tplc="0C0A0001" w:tentative="1">
+      <w:start w:val="1"/>
+      <w:numFmt w:val="bullet"/>
+      <w:lvlText w:val=""/>
+      <w:lvlJc w:val="left"/>
+      <w:pPr>
+        <w:ind w:left="5040" w:hanging="360"/>
+      </w:pPr>
+      <w:rPr>
+        <w:rFonts w:ascii="Symbol" w:hAnsi="Symbol" w:hint="default"/>
+      </w:rPr>
+    </w:lvl>
+    <w:lvl w:ilvl="7" w:tplc="0C0A0003" w:tentative="1">
+      <w:start w:val="1"/>
+      <w:numFmt w:val="bullet"/>
+      <w:lvlText w:val="o"/>
+      <w:lvlJc w:val="left"/>
+      <w:pPr>
+        <w:ind w:left="5760" w:hanging="360"/>
+      </w:pPr>
+      <w:rPr>
+        <w:rFonts w:ascii="Courier New" w:hAnsi="Courier New" w:cs="Courier New" w:hint="default"/>
+      </w:rPr>
+    </w:lvl>
+    <w:lvl w:ilvl="8" w:tplc="0C0A0005" w:tentative="1">
+      <w:start w:val="1"/>
+      <w:numFmt w:val="bullet"/>
+      <w:lvlText w:val=""/>
+      <w:lvlJc w:val="left"/>
+      <w:pPr>
+        <w:ind w:left="6480" w:hanging="360"/>
+      </w:pPr>
+      <w:rPr>
+        <w:rFonts w:ascii="Wingdings" w:hAnsi="Wingdings" w:hint="default"/>
+      </w:rPr>
+    </w:lvl>
+  </w:abstractNum>
+  <w:abstractNum w:abstractNumId="3" w15:restartNumberingAfterBreak="0">
     <w:nsid w:val="3ACE3B90"/>
     <w:multiLevelType w:val="hybridMultilevel"/>
     <w:tmpl w:val="7B9C832C"/>
@@ -8895,7 +7745,7 @@
       </w:rPr>
     </w:lvl>
   </w:abstractNum>
-  <w:abstractNum w:abstractNumId="3" w15:restartNumberingAfterBreak="0">
+  <w:abstractNum w:abstractNumId="4" w15:restartNumberingAfterBreak="0">
     <w:nsid w:val="4B831249"/>
     <w:multiLevelType w:val="hybridMultilevel"/>
     <w:tmpl w:val="818EC042"/>
@@ -9008,11 +7858,11 @@
       </w:rPr>
     </w:lvl>
   </w:abstractNum>
-  <w:abstractNum w:abstractNumId="4" w15:restartNumberingAfterBreak="0">
-    <w:nsid w:val="734C01C6"/>
+  <w:abstractNum w:abstractNumId="5" w15:restartNumberingAfterBreak="0">
+    <w:nsid w:val="52344DAE"/>
     <w:multiLevelType w:val="hybridMultilevel"/>
-    <w:tmpl w:val="1B642A94"/>
-    <w:lvl w:ilvl="0" w:tplc="949492BE">
+    <w:tmpl w:val="1BACF660"/>
+    <w:lvl w:ilvl="0" w:tplc="F030FDBE">
       <w:numFmt w:val="bullet"/>
       <w:lvlText w:val="-"/>
       <w:lvlJc w:val="left"/>
@@ -9120,7 +7970,119 @@
       </w:rPr>
     </w:lvl>
   </w:abstractNum>
-  <w:abstractNum w:abstractNumId="5" w15:restartNumberingAfterBreak="0">
+  <w:abstractNum w:abstractNumId="6" w15:restartNumberingAfterBreak="0">
+    <w:nsid w:val="734C01C6"/>
+    <w:multiLevelType w:val="hybridMultilevel"/>
+    <w:tmpl w:val="1B642A94"/>
+    <w:lvl w:ilvl="0" w:tplc="949492BE">
+      <w:numFmt w:val="bullet"/>
+      <w:lvlText w:val="-"/>
+      <w:lvlJc w:val="left"/>
+      <w:pPr>
+        <w:ind w:left="720" w:hanging="360"/>
+      </w:pPr>
+      <w:rPr>
+        <w:rFonts w:ascii="Calibri" w:eastAsia="Calibri" w:hAnsi="Calibri" w:cs="Calibri" w:hint="default"/>
+      </w:rPr>
+    </w:lvl>
+    <w:lvl w:ilvl="1" w:tplc="0C0A0003" w:tentative="1">
+      <w:start w:val="1"/>
+      <w:numFmt w:val="bullet"/>
+      <w:lvlText w:val="o"/>
+      <w:lvlJc w:val="left"/>
+      <w:pPr>
+        <w:ind w:left="1440" w:hanging="360"/>
+      </w:pPr>
+      <w:rPr>
+        <w:rFonts w:ascii="Courier New" w:hAnsi="Courier New" w:cs="Courier New" w:hint="default"/>
+      </w:rPr>
+    </w:lvl>
+    <w:lvl w:ilvl="2" w:tplc="0C0A0005" w:tentative="1">
+      <w:start w:val="1"/>
+      <w:numFmt w:val="bullet"/>
+      <w:lvlText w:val=""/>
+      <w:lvlJc w:val="left"/>
+      <w:pPr>
+        <w:ind w:left="2160" w:hanging="360"/>
+      </w:pPr>
+      <w:rPr>
+        <w:rFonts w:ascii="Wingdings" w:hAnsi="Wingdings" w:hint="default"/>
+      </w:rPr>
+    </w:lvl>
+    <w:lvl w:ilvl="3" w:tplc="0C0A0001" w:tentative="1">
+      <w:start w:val="1"/>
+      <w:numFmt w:val="bullet"/>
+      <w:lvlText w:val=""/>
+      <w:lvlJc w:val="left"/>
+      <w:pPr>
+        <w:ind w:left="2880" w:hanging="360"/>
+      </w:pPr>
+      <w:rPr>
+        <w:rFonts w:ascii="Symbol" w:hAnsi="Symbol" w:hint="default"/>
+      </w:rPr>
+    </w:lvl>
+    <w:lvl w:ilvl="4" w:tplc="0C0A0003" w:tentative="1">
+      <w:start w:val="1"/>
+      <w:numFmt w:val="bullet"/>
+      <w:lvlText w:val="o"/>
+      <w:lvlJc w:val="left"/>
+      <w:pPr>
+        <w:ind w:left="3600" w:hanging="360"/>
+      </w:pPr>
+      <w:rPr>
+        <w:rFonts w:ascii="Courier New" w:hAnsi="Courier New" w:cs="Courier New" w:hint="default"/>
+      </w:rPr>
+    </w:lvl>
+    <w:lvl w:ilvl="5" w:tplc="0C0A0005" w:tentative="1">
+      <w:start w:val="1"/>
+      <w:numFmt w:val="bullet"/>
+      <w:lvlText w:val=""/>
+      <w:lvlJc w:val="left"/>
+      <w:pPr>
+        <w:ind w:left="4320" w:hanging="360"/>
+      </w:pPr>
+      <w:rPr>
+        <w:rFonts w:ascii="Wingdings" w:hAnsi="Wingdings" w:hint="default"/>
+      </w:rPr>
+    </w:lvl>
+    <w:lvl w:ilvl="6" w:tplc="0C0A0001" w:tentative="1">
+      <w:start w:val="1"/>
+      <w:numFmt w:val="bullet"/>
+      <w:lvlText w:val=""/>
+      <w:lvlJc w:val="left"/>
+      <w:pPr>
+        <w:ind w:left="5040" w:hanging="360"/>
+      </w:pPr>
+      <w:rPr>
+        <w:rFonts w:ascii="Symbol" w:hAnsi="Symbol" w:hint="default"/>
+      </w:rPr>
+    </w:lvl>
+    <w:lvl w:ilvl="7" w:tplc="0C0A0003" w:tentative="1">
+      <w:start w:val="1"/>
+      <w:numFmt w:val="bullet"/>
+      <w:lvlText w:val="o"/>
+      <w:lvlJc w:val="left"/>
+      <w:pPr>
+        <w:ind w:left="5760" w:hanging="360"/>
+      </w:pPr>
+      <w:rPr>
+        <w:rFonts w:ascii="Courier New" w:hAnsi="Courier New" w:cs="Courier New" w:hint="default"/>
+      </w:rPr>
+    </w:lvl>
+    <w:lvl w:ilvl="8" w:tplc="0C0A0005" w:tentative="1">
+      <w:start w:val="1"/>
+      <w:numFmt w:val="bullet"/>
+      <w:lvlText w:val=""/>
+      <w:lvlJc w:val="left"/>
+      <w:pPr>
+        <w:ind w:left="6480" w:hanging="360"/>
+      </w:pPr>
+      <w:rPr>
+        <w:rFonts w:ascii="Wingdings" w:hAnsi="Wingdings" w:hint="default"/>
+      </w:rPr>
+    </w:lvl>
+  </w:abstractNum>
+  <w:abstractNum w:abstractNumId="7" w15:restartNumberingAfterBreak="0">
     <w:nsid w:val="7F9E154C"/>
     <w:multiLevelType w:val="hybridMultilevel"/>
     <w:tmpl w:val="D3781C88"/>
@@ -9237,19 +8199,25 @@
     <w:abstractNumId w:val="1"/>
   </w:num>
   <w:num w:numId="2" w16cid:durableId="2039694416">
-    <w:abstractNumId w:val="5"/>
+    <w:abstractNumId w:val="7"/>
   </w:num>
   <w:num w:numId="3" w16cid:durableId="1657030695">
-    <w:abstractNumId w:val="2"/>
+    <w:abstractNumId w:val="3"/>
   </w:num>
   <w:num w:numId="4" w16cid:durableId="1506935726">
-    <w:abstractNumId w:val="3"/>
+    <w:abstractNumId w:val="4"/>
   </w:num>
   <w:num w:numId="5" w16cid:durableId="483277517">
     <w:abstractNumId w:val="0"/>
   </w:num>
   <w:num w:numId="6" w16cid:durableId="511727353">
-    <w:abstractNumId w:val="4"/>
+    <w:abstractNumId w:val="6"/>
+  </w:num>
+  <w:num w:numId="7" w16cid:durableId="568271167">
+    <w:abstractNumId w:val="2"/>
+  </w:num>
+  <w:num w:numId="8" w16cid:durableId="1951745051">
+    <w:abstractNumId w:val="5"/>
   </w:num>
 </w:numbering>
 </file>

</xml_diff>